<commit_message>
Removed a misplaced comma from within the recorded votes section in the word doc and reparsed the json.
</commit_message>
<xml_diff>
--- a/word_dispositions/DISPOSITION-2017-12-13.docx
+++ b/word_dispositions/DISPOSITION-2017-12-13.docx
@@ -1,6 +1,6 @@
 
 <file path=word/document.xml><?xml version="1.0" encoding="utf-8"?>
-<w:document xmlns:wpc="http://schemas.microsoft.com/office/word/2010/wordprocessingCanvas" xmlns:mc="http://schemas.openxmlformats.org/markup-compatibility/2006" xmlns:o="urn:schemas-microsoft-com:office:office" xmlns:r="http://schemas.openxmlformats.org/officeDocument/2006/relationships" xmlns:m="http://schemas.openxmlformats.org/officeDocument/2006/math" xmlns:v="urn:schemas-microsoft-com:vml" xmlns:wp14="http://schemas.microsoft.com/office/word/2010/wordprocessingDrawing" xmlns:wp="http://schemas.openxmlformats.org/drawingml/2006/wordprocessingDrawing" xmlns:w10="urn:schemas-microsoft-com:office:word" xmlns:w="http://schemas.openxmlformats.org/wordprocessingml/2006/main" xmlns:w14="http://schemas.microsoft.com/office/word/2010/wordml" xmlns:wpg="http://schemas.microsoft.com/office/word/2010/wordprocessingGroup" xmlns:wpi="http://schemas.microsoft.com/office/word/2010/wordprocessingInk" xmlns:wne="http://schemas.microsoft.com/office/word/2006/wordml" xmlns:wps="http://schemas.microsoft.com/office/word/2010/wordprocessingShape" mc:Ignorable="w14 wp14">
+<w:document xmlns:wpc="http://schemas.microsoft.com/office/word/2010/wordprocessingCanvas" xmlns:mo="http://schemas.microsoft.com/office/mac/office/2008/main" xmlns:mc="http://schemas.openxmlformats.org/markup-compatibility/2006" xmlns:mv="urn:schemas-microsoft-com:mac:vml" xmlns:o="urn:schemas-microsoft-com:office:office" xmlns:r="http://schemas.openxmlformats.org/officeDocument/2006/relationships" xmlns:m="http://schemas.openxmlformats.org/officeDocument/2006/math" xmlns:v="urn:schemas-microsoft-com:vml" xmlns:wp14="http://schemas.microsoft.com/office/word/2010/wordprocessingDrawing" xmlns:wp="http://schemas.openxmlformats.org/drawingml/2006/wordprocessingDrawing" xmlns:w10="urn:schemas-microsoft-com:office:word" xmlns:w="http://schemas.openxmlformats.org/wordprocessingml/2006/main" xmlns:w14="http://schemas.microsoft.com/office/word/2010/wordml" xmlns:w15="http://schemas.microsoft.com/office/word/2012/wordml" xmlns:wpg="http://schemas.microsoft.com/office/word/2010/wordprocessingGroup" xmlns:wpi="http://schemas.microsoft.com/office/word/2010/wordprocessingInk" xmlns:wne="http://schemas.microsoft.com/office/word/2006/wordml" xmlns:wps="http://schemas.microsoft.com/office/word/2010/wordprocessingShape" mc:Ignorable="w14 w15 wp14">
   <w:body>
     <w:tbl>
       <w:tblPr>
@@ -50,7 +50,7 @@
                           </pic:cNvPicPr>
                         </pic:nvPicPr>
                         <pic:blipFill>
-                          <a:blip r:embed="rId9" cstate="print">
+                          <a:blip r:embed="rId8" cstate="print">
                             <a:extLst>
                               <a:ext uri="{28A0092B-C50C-407E-A947-70E740481C1C}">
                                 <a14:useLocalDpi xmlns:a14="http://schemas.microsoft.com/office/drawing/2010/main" val="0"/>
@@ -1238,21 +1238,7 @@
               <w:rPr>
                 <w:sz w:val="20"/>
               </w:rPr>
-              <w:t xml:space="preserve">Zoning Agreement Amendment – 51 </w:t>
-            </w:r>
-            <w:proofErr w:type="spellStart"/>
-            <w:r>
-              <w:rPr>
-                <w:sz w:val="20"/>
-              </w:rPr>
-              <w:t>Burnley</w:t>
-            </w:r>
-            <w:proofErr w:type="spellEnd"/>
-            <w:r>
-              <w:rPr>
-                <w:sz w:val="20"/>
-              </w:rPr>
-              <w:t xml:space="preserve"> Place</w:t>
+              <w:t>Zoning Agreement Amendment – 51 Burnley Place</w:t>
             </w:r>
             <w:r>
               <w:rPr>
@@ -1333,21 +1319,7 @@
               <w:rPr>
                 <w:sz w:val="20"/>
               </w:rPr>
-              <w:t xml:space="preserve">Zoning Agreement Amendment – 19 and 23 John </w:t>
-            </w:r>
-            <w:proofErr w:type="spellStart"/>
-            <w:r>
-              <w:rPr>
-                <w:sz w:val="20"/>
-              </w:rPr>
-              <w:t>Huyda</w:t>
-            </w:r>
-            <w:proofErr w:type="spellEnd"/>
-            <w:r>
-              <w:rPr>
-                <w:sz w:val="20"/>
-              </w:rPr>
-              <w:t xml:space="preserve"> Drive</w:t>
+              <w:t>Zoning Agreement Amendment – 19 and 23 John Huyda Drive</w:t>
             </w:r>
             <w:r>
               <w:rPr>
@@ -2834,25 +2806,7 @@
                 <w:sz w:val="20"/>
                 <w:lang w:val="en-CA"/>
               </w:rPr>
-              <w:t xml:space="preserve">Results of the Proposed Wastewater Sewer and </w:t>
-            </w:r>
-            <w:proofErr w:type="spellStart"/>
-            <w:r>
-              <w:rPr>
-                <w:rFonts w:ascii="Times New Roman" w:hAnsi="Times New Roman"/>
-                <w:sz w:val="20"/>
-                <w:lang w:val="en-CA"/>
-              </w:rPr>
-              <w:t>Watermain</w:t>
-            </w:r>
-            <w:proofErr w:type="spellEnd"/>
-            <w:r>
-              <w:rPr>
-                <w:rFonts w:ascii="Times New Roman" w:hAnsi="Times New Roman"/>
-                <w:sz w:val="20"/>
-                <w:lang w:val="en-CA"/>
-              </w:rPr>
-              <w:t xml:space="preserve"> – Petition for</w:t>
+              <w:t>Results of the Proposed Wastewater Sewer and Watermain – Petition for</w:t>
             </w:r>
           </w:p>
         </w:tc>
@@ -3349,21 +3303,7 @@
               <w:rPr>
                 <w:sz w:val="20"/>
               </w:rPr>
-              <w:t xml:space="preserve">Subdivision and Rezoning – Southeast </w:t>
-            </w:r>
-            <w:proofErr w:type="spellStart"/>
-            <w:r>
-              <w:rPr>
-                <w:sz w:val="20"/>
-              </w:rPr>
-              <w:t>Ravenhurst</w:t>
-            </w:r>
-            <w:proofErr w:type="spellEnd"/>
-            <w:r>
-              <w:rPr>
-                <w:sz w:val="20"/>
-              </w:rPr>
-              <w:t>/Pandora/CNR Rail Line/Perimeter Highway</w:t>
+              <w:t>Subdivision and Rezoning – Southeast Ravenhurst/Pandora/CNR Rail Line/Perimeter Highway</w:t>
             </w:r>
           </w:p>
           <w:p>
@@ -3615,23 +3555,7 @@
                 <w:rFonts w:ascii="Times New Roman" w:hAnsi="Times New Roman"/>
                 <w:sz w:val="20"/>
               </w:rPr>
-              <w:t xml:space="preserve">Extension of Time – Proposed Rezoning on land located at 500 </w:t>
-            </w:r>
-            <w:proofErr w:type="spellStart"/>
-            <w:r>
-              <w:rPr>
-                <w:rFonts w:ascii="Times New Roman" w:hAnsi="Times New Roman"/>
-                <w:sz w:val="20"/>
-              </w:rPr>
-              <w:t>Widlake</w:t>
-            </w:r>
-            <w:proofErr w:type="spellEnd"/>
-            <w:r>
-              <w:rPr>
-                <w:rFonts w:ascii="Times New Roman" w:hAnsi="Times New Roman"/>
-                <w:sz w:val="20"/>
-              </w:rPr>
-              <w:t xml:space="preserve"> Street – DAZ 208/2014</w:t>
+              <w:t>Extension of Time – Proposed Rezoning on land located at 500 Widlake Street – DAZ 208/2014</w:t>
             </w:r>
           </w:p>
         </w:tc>
@@ -4300,23 +4224,13 @@
                 <w:szCs w:val="24"/>
               </w:rPr>
             </w:pPr>
-            <w:proofErr w:type="spellStart"/>
             <w:r>
               <w:rPr>
                 <w:rFonts w:ascii="Times New Roman" w:hAnsi="Times New Roman"/>
                 <w:sz w:val="20"/>
                 <w:szCs w:val="24"/>
               </w:rPr>
-              <w:t>Railside</w:t>
-            </w:r>
-            <w:proofErr w:type="spellEnd"/>
-            <w:r>
-              <w:rPr>
-                <w:rFonts w:ascii="Times New Roman" w:hAnsi="Times New Roman"/>
-                <w:sz w:val="20"/>
-                <w:szCs w:val="24"/>
-              </w:rPr>
-              <w:t xml:space="preserve"> at the Forks Concept Plan – SP 2/2017</w:t>
+              <w:t>Railside at the Forks Concept Plan – SP 2/2017</w:t>
             </w:r>
           </w:p>
         </w:tc>
@@ -4401,43 +4315,7 @@
                 <w:sz w:val="20"/>
                 <w:szCs w:val="24"/>
               </w:rPr>
-              <w:t xml:space="preserve">Easement Agreement in </w:t>
-            </w:r>
-            <w:proofErr w:type="spellStart"/>
-            <w:r>
-              <w:rPr>
-                <w:rFonts w:ascii="Times New Roman" w:hAnsi="Times New Roman"/>
-                <w:sz w:val="20"/>
-                <w:szCs w:val="24"/>
-              </w:rPr>
-              <w:t>favour</w:t>
-            </w:r>
-            <w:proofErr w:type="spellEnd"/>
-            <w:r>
-              <w:rPr>
-                <w:rFonts w:ascii="Times New Roman" w:hAnsi="Times New Roman"/>
-                <w:sz w:val="20"/>
-                <w:szCs w:val="24"/>
-              </w:rPr>
-              <w:t xml:space="preserve"> of </w:t>
-            </w:r>
-            <w:proofErr w:type="spellStart"/>
-            <w:r>
-              <w:rPr>
-                <w:rFonts w:ascii="Times New Roman" w:hAnsi="Times New Roman"/>
-                <w:sz w:val="20"/>
-                <w:szCs w:val="24"/>
-              </w:rPr>
-              <w:t>Hôtellerie</w:t>
-            </w:r>
-            <w:proofErr w:type="spellEnd"/>
-            <w:r>
-              <w:rPr>
-                <w:rFonts w:ascii="Times New Roman" w:hAnsi="Times New Roman"/>
-                <w:sz w:val="20"/>
-                <w:szCs w:val="24"/>
-              </w:rPr>
-              <w:t xml:space="preserve"> St. Norbert Guest House Inc., operating as St. Norbert Arts Centre (SNAC) – Access and Waste Water Private Connection Line</w:t>
+              <w:t>Easement Agreement in favour of Hôtellerie St. Norbert Guest House Inc., operating as St. Norbert Arts Centre (SNAC) – Access and Waste Water Private Connection Line</w:t>
             </w:r>
           </w:p>
         </w:tc>
@@ -5517,23 +5395,7 @@
                 <w:sz w:val="20"/>
               </w:rPr>
               <w:tab/>
-              <w:t xml:space="preserve">That the September 27, 2018 meeting of Council </w:t>
-            </w:r>
-            <w:proofErr w:type="gramStart"/>
-            <w:r>
-              <w:rPr>
-                <w:rFonts w:ascii="Times New Roman" w:hAnsi="Times New Roman"/>
-                <w:sz w:val="20"/>
-              </w:rPr>
-              <w:t>be rescheduled</w:t>
-            </w:r>
-            <w:proofErr w:type="gramEnd"/>
-            <w:r>
-              <w:rPr>
-                <w:rFonts w:ascii="Times New Roman" w:hAnsi="Times New Roman"/>
-                <w:sz w:val="20"/>
-              </w:rPr>
-              <w:t xml:space="preserve"> to September 20, 2018.</w:t>
+              <w:t>That the September 27, 2018 meeting of Council be rescheduled to September 20, 2018.</w:t>
             </w:r>
           </w:p>
           <w:p>
@@ -5576,7 +5438,6 @@
               <w:tab/>
               <w:t>That the September 19, 2018</w:t>
             </w:r>
-            <w:proofErr w:type="gramStart"/>
             <w:r>
               <w:rPr>
                 <w:rFonts w:ascii="Times New Roman" w:hAnsi="Times New Roman"/>
@@ -5596,15 +5457,7 @@
                 <w:rFonts w:ascii="Times New Roman" w:hAnsi="Times New Roman"/>
                 <w:sz w:val="20"/>
               </w:rPr>
-              <w:t>meeting</w:t>
-            </w:r>
-            <w:proofErr w:type="gramEnd"/>
-            <w:r>
-              <w:rPr>
-                <w:rFonts w:ascii="Times New Roman" w:hAnsi="Times New Roman"/>
-                <w:sz w:val="20"/>
-              </w:rPr>
-              <w:t xml:space="preserve"> of Executive Policy Committee be canceled.</w:t>
+              <w:t>meeting of Executive Policy Committee be canceled.</w:t>
             </w:r>
           </w:p>
         </w:tc>
@@ -5975,25 +5828,7 @@
                 <w:lang w:val="en-CA"/>
               </w:rPr>
               <w:tab/>
-              <w:t xml:space="preserve">Council approve the issuance of 60 year round taxicab licenses effective March 1, 2018 with another 60 year round taxicab licenses effective December 1, 2018 all to </w:t>
-            </w:r>
-            <w:proofErr w:type="gramStart"/>
-            <w:r>
-              <w:rPr>
-                <w:rFonts w:ascii="Times New Roman" w:hAnsi="Times New Roman"/>
-                <w:sz w:val="20"/>
-                <w:lang w:val="en-CA"/>
-              </w:rPr>
-              <w:t>be allocated</w:t>
-            </w:r>
-            <w:proofErr w:type="gramEnd"/>
-            <w:r>
-              <w:rPr>
-                <w:rFonts w:ascii="Times New Roman" w:hAnsi="Times New Roman"/>
-                <w:sz w:val="20"/>
-                <w:lang w:val="en-CA"/>
-              </w:rPr>
-              <w:t xml:space="preserve"> through a lottery. </w:t>
+              <w:t xml:space="preserve">Council approve the issuance of 60 year round taxicab licenses effective March 1, 2018 with another 60 year round taxicab licenses effective December 1, 2018 all to be allocated through a lottery. </w:t>
             </w:r>
           </w:p>
           <w:p>
@@ -6021,25 +5856,7 @@
                 <w:lang w:val="en-CA"/>
               </w:rPr>
               <w:tab/>
-              <w:t xml:space="preserve">Council authorize licenced taxis to travel in diamond lanes effective March 1, 2018 on a </w:t>
-            </w:r>
-            <w:proofErr w:type="gramStart"/>
-            <w:r>
-              <w:rPr>
-                <w:rFonts w:ascii="Times New Roman" w:hAnsi="Times New Roman"/>
-                <w:sz w:val="20"/>
-                <w:lang w:val="en-CA"/>
-              </w:rPr>
-              <w:t>one year</w:t>
-            </w:r>
-            <w:proofErr w:type="gramEnd"/>
-            <w:r>
-              <w:rPr>
-                <w:rFonts w:ascii="Times New Roman" w:hAnsi="Times New Roman"/>
-                <w:sz w:val="20"/>
-                <w:lang w:val="en-CA"/>
-              </w:rPr>
-              <w:t xml:space="preserve"> trial period.</w:t>
+              <w:t>Council authorize licenced taxis to travel in diamond lanes effective March 1, 2018 on a one year trial period.</w:t>
             </w:r>
           </w:p>
           <w:p>
@@ -6153,25 +5970,7 @@
                 <w:lang w:val="en-CA"/>
               </w:rPr>
               <w:tab/>
-              <w:t xml:space="preserve">Sections 33, and 34 of the Vehicle for Hire By-Law </w:t>
-            </w:r>
-            <w:proofErr w:type="gramStart"/>
-            <w:r>
-              <w:rPr>
-                <w:rFonts w:ascii="Times New Roman" w:hAnsi="Times New Roman"/>
-                <w:sz w:val="20"/>
-                <w:lang w:val="en-CA"/>
-              </w:rPr>
-              <w:t>be</w:t>
-            </w:r>
-            <w:proofErr w:type="gramEnd"/>
-            <w:r>
-              <w:rPr>
-                <w:rFonts w:ascii="Times New Roman" w:hAnsi="Times New Roman"/>
-                <w:sz w:val="20"/>
-                <w:lang w:val="en-CA"/>
-              </w:rPr>
-              <w:t xml:space="preserve"> amended to enable PTP drivers that have undergone a criminal record and vulnerable person sector search to begin driving in the vehicle for hire industry pending the outcome of a Child Abuse Registry Check. </w:t>
+              <w:t xml:space="preserve">Sections 33, and 34 of the Vehicle for Hire By-Law be amended to enable PTP drivers that have undergone a criminal record and vulnerable person sector search to begin driving in the vehicle for hire industry pending the outcome of a Child Abuse Registry Check. </w:t>
             </w:r>
           </w:p>
           <w:p>
@@ -6184,7 +5983,6 @@
                 <w:lang w:val="en-CA"/>
               </w:rPr>
             </w:pPr>
-            <w:proofErr w:type="gramStart"/>
             <w:r>
               <w:rPr>
                 <w:rFonts w:ascii="Times New Roman" w:hAnsi="Times New Roman"/>
@@ -6216,16 +6014,7 @@
                 <w:sz w:val="20"/>
                 <w:lang w:val="en-CA"/>
               </w:rPr>
-              <w:t>he Vehicles for Hire By-law be amended</w:t>
-            </w:r>
-            <w:proofErr w:type="gramEnd"/>
-            <w:r>
-              <w:rPr>
-                <w:rFonts w:ascii="Times New Roman" w:hAnsi="Times New Roman"/>
-                <w:sz w:val="20"/>
-                <w:lang w:val="en-CA"/>
-              </w:rPr>
-              <w:t xml:space="preserve"> to make it clear that Taxi drivers with valid licenses on February 28, 2018 may continue driving until their licenses expire, at which point they will require Vulnerable Sector Searches as part of their Criminal Record Check in order to renew their licenses. </w:t>
+              <w:t xml:space="preserve">he Vehicles for Hire By-law be amended to make it clear that Taxi drivers with valid licenses on February 28, 2018 may continue driving until their licenses expire, at which point they will require Vulnerable Sector Searches as part of their Criminal Record Check in order to renew their licenses. </w:t>
             </w:r>
           </w:p>
           <w:p>
@@ -6404,7 +6193,6 @@
                 <w:lang w:val="en-CA"/>
               </w:rPr>
             </w:pPr>
-            <w:proofErr w:type="gramStart"/>
             <w:r>
               <w:rPr>
                 <w:rFonts w:ascii="Times New Roman" w:hAnsi="Times New Roman"/>
@@ -6422,7 +6210,6 @@
               <w:tab/>
               <w:t>a process to keep a record of the acceptance or refusal of the transportation service and information concerning that process.</w:t>
             </w:r>
-            <w:proofErr w:type="gramEnd"/>
           </w:p>
         </w:tc>
         <w:tc>
@@ -6658,25 +6445,7 @@
                 <w:lang w:val="en-CA"/>
               </w:rPr>
               <w:tab/>
-              <w:t xml:space="preserve">That the </w:t>
-            </w:r>
-            <w:proofErr w:type="spellStart"/>
-            <w:r>
-              <w:rPr>
-                <w:rFonts w:ascii="Times New Roman" w:hAnsi="Times New Roman"/>
-                <w:sz w:val="20"/>
-                <w:lang w:val="en-CA"/>
-              </w:rPr>
-              <w:t>OurWinnipeg</w:t>
-            </w:r>
-            <w:proofErr w:type="spellEnd"/>
-            <w:r>
-              <w:rPr>
-                <w:rFonts w:ascii="Times New Roman" w:hAnsi="Times New Roman"/>
-                <w:sz w:val="20"/>
-                <w:lang w:val="en-CA"/>
-              </w:rPr>
-              <w:t xml:space="preserve">, Complete Communities and the Transportation Master Plan be the tools to ensure infrastructure planning and investment aligns with land use. </w:t>
+              <w:t xml:space="preserve">That the OurWinnipeg, Complete Communities and the Transportation Master Plan be the tools to ensure infrastructure planning and investment aligns with land use. </w:t>
             </w:r>
           </w:p>
           <w:p>
@@ -6704,25 +6473,7 @@
                 <w:lang w:val="en-CA"/>
               </w:rPr>
               <w:tab/>
-              <w:t xml:space="preserve">That prior to inclusion in the five (5) year capital budget, all infrastructure development projects shall demonstrate prioritization and alignment with approved </w:t>
-            </w:r>
-            <w:proofErr w:type="spellStart"/>
-            <w:r>
-              <w:rPr>
-                <w:rFonts w:ascii="Times New Roman" w:hAnsi="Times New Roman"/>
-                <w:sz w:val="20"/>
-                <w:lang w:val="en-CA"/>
-              </w:rPr>
-              <w:t>OurWinnipeg</w:t>
-            </w:r>
-            <w:proofErr w:type="spellEnd"/>
-            <w:r>
-              <w:rPr>
-                <w:rFonts w:ascii="Times New Roman" w:hAnsi="Times New Roman"/>
-                <w:sz w:val="20"/>
-                <w:lang w:val="en-CA"/>
-              </w:rPr>
-              <w:t xml:space="preserve"> priorities. </w:t>
+              <w:t xml:space="preserve">That prior to inclusion in the five (5) year capital budget, all infrastructure development projects shall demonstrate prioritization and alignment with approved OurWinnipeg priorities. </w:t>
             </w:r>
           </w:p>
           <w:p>
@@ -6752,43 +6503,7 @@
                 <w:lang w:val="en-CA"/>
               </w:rPr>
               <w:tab/>
-              <w:t>That all projects in the current five (</w:t>
-            </w:r>
-            <w:proofErr w:type="gramStart"/>
-            <w:r>
-              <w:rPr>
-                <w:rFonts w:ascii="Times New Roman" w:hAnsi="Times New Roman"/>
-                <w:sz w:val="20"/>
-                <w:lang w:val="en-CA"/>
-              </w:rPr>
-              <w:t>5) capital</w:t>
-            </w:r>
-            <w:proofErr w:type="gramEnd"/>
-            <w:r>
-              <w:rPr>
-                <w:rFonts w:ascii="Times New Roman" w:hAnsi="Times New Roman"/>
-                <w:sz w:val="20"/>
-                <w:lang w:val="en-CA"/>
-              </w:rPr>
-              <w:t xml:space="preserve"> budget shall be confirmed through the lens established within the current </w:t>
-            </w:r>
-            <w:proofErr w:type="spellStart"/>
-            <w:r>
-              <w:rPr>
-                <w:rFonts w:ascii="Times New Roman" w:hAnsi="Times New Roman"/>
-                <w:sz w:val="20"/>
-                <w:lang w:val="en-CA"/>
-              </w:rPr>
-              <w:t>OurWinnipeg</w:t>
-            </w:r>
-            <w:proofErr w:type="spellEnd"/>
-            <w:r>
-              <w:rPr>
-                <w:rFonts w:ascii="Times New Roman" w:hAnsi="Times New Roman"/>
-                <w:sz w:val="20"/>
-                <w:lang w:val="en-CA"/>
-              </w:rPr>
-              <w:t xml:space="preserve"> plan.   </w:t>
+              <w:t xml:space="preserve">That all projects in the current five (5) capital budget shall be confirmed through the lens established within the current OurWinnipeg plan.   </w:t>
             </w:r>
           </w:p>
         </w:tc>
@@ -6904,25 +6619,7 @@
                 <w:snapToGrid/>
                 <w:sz w:val="20"/>
               </w:rPr>
-              <w:t xml:space="preserve">The Public Service </w:t>
-            </w:r>
-            <w:proofErr w:type="gramStart"/>
-            <w:r>
-              <w:rPr>
-                <w:rFonts w:ascii="Times New Roman" w:eastAsiaTheme="minorHAnsi" w:hAnsi="Times New Roman"/>
-                <w:snapToGrid/>
-                <w:sz w:val="20"/>
-              </w:rPr>
-              <w:t>be</w:t>
-            </w:r>
-            <w:proofErr w:type="gramEnd"/>
-            <w:r>
-              <w:rPr>
-                <w:rFonts w:ascii="Times New Roman" w:eastAsiaTheme="minorHAnsi" w:hAnsi="Times New Roman"/>
-                <w:snapToGrid/>
-                <w:sz w:val="20"/>
-              </w:rPr>
-              <w:t xml:space="preserve"> authorized to negotiate the terms and conditions of a license agreement with Manitoba Hydro with respect to the Active Transportation Corridor that includes terms and conditions for the City to act as the one entity dealing with Manitoba Hydro in the ongoing management of community gardens along the subject ROW.</w:t>
+              <w:t>The Public Service be authorized to negotiate the terms and conditions of a license agreement with Manitoba Hydro with respect to the Active Transportation Corridor that includes terms and conditions for the City to act as the one entity dealing with Manitoba Hydro in the ongoing management of community gardens along the subject ROW.</w:t>
             </w:r>
           </w:p>
           <w:p>
@@ -6944,7 +6641,6 @@
                 <w:lang w:val="en-CA"/>
               </w:rPr>
             </w:pPr>
-            <w:proofErr w:type="gramStart"/>
             <w:r>
               <w:rPr>
                 <w:rFonts w:ascii="Times New Roman" w:eastAsiaTheme="minorHAnsi" w:hAnsi="Times New Roman"/>
@@ -6953,7 +6649,6 @@
               </w:rPr>
               <w:t>The Public Service report back to Council at the conclusion of such negotiations to seek Council approval to enter into, execute and deliver such license agreement.</w:t>
             </w:r>
-            <w:proofErr w:type="gramEnd"/>
           </w:p>
           <w:p>
             <w:pPr>
@@ -7275,7 +6970,6 @@
                 <w:sz w:val="20"/>
               </w:rPr>
             </w:pPr>
-            <w:proofErr w:type="gramStart"/>
             <w:r>
               <w:rPr>
                 <w:rFonts w:ascii="Times New Roman" w:hAnsi="Times New Roman"/>
@@ -7284,7 +6978,6 @@
               </w:rPr>
               <w:t>BY-LAW NO.</w:t>
             </w:r>
-            <w:proofErr w:type="gramEnd"/>
           </w:p>
         </w:tc>
         <w:tc>
@@ -7375,25 +7068,7 @@
                 <w:sz w:val="20"/>
                 <w:szCs w:val="24"/>
               </w:rPr>
-              <w:t xml:space="preserve">To authorize the borrowing of money </w:t>
-            </w:r>
-            <w:proofErr w:type="gramStart"/>
-            <w:r>
-              <w:rPr>
-                <w:rFonts w:ascii="Times New Roman" w:hAnsi="Times New Roman"/>
-                <w:sz w:val="20"/>
-                <w:szCs w:val="24"/>
-              </w:rPr>
-              <w:t>in the amount of up to</w:t>
-            </w:r>
-            <w:proofErr w:type="gramEnd"/>
-            <w:r>
-              <w:rPr>
-                <w:rFonts w:ascii="Times New Roman" w:hAnsi="Times New Roman"/>
-                <w:sz w:val="20"/>
-                <w:szCs w:val="24"/>
-              </w:rPr>
-              <w:t xml:space="preserve"> $77,357,000.00 and to rescind certain unused borrowing authority.</w:t>
+              <w:t>To authorize the borrowing of money in the amount of up to $77,357,000.00 and to rescind certain unused borrowing authority.</w:t>
             </w:r>
           </w:p>
         </w:tc>
@@ -7504,7 +7179,6 @@
                 <w:sz w:val="20"/>
               </w:rPr>
             </w:pPr>
-            <w:proofErr w:type="gramStart"/>
             <w:r>
               <w:rPr>
                 <w:rFonts w:ascii="Times New Roman" w:hAnsi="Times New Roman"/>
@@ -7513,7 +7187,6 @@
               </w:rPr>
               <w:t>BY-LAW NO.</w:t>
             </w:r>
-            <w:proofErr w:type="gramEnd"/>
           </w:p>
         </w:tc>
         <w:tc>
@@ -7621,23 +7294,7 @@
                 <w:rFonts w:ascii="Times New Roman" w:hAnsi="Times New Roman"/>
                 <w:sz w:val="20"/>
               </w:rPr>
-              <w:t xml:space="preserve">o approve a plan of subdivision and amend Winnipeg Zoning By-law No. 200/2006 to rezone land located at 221 and 227 </w:t>
-            </w:r>
-            <w:proofErr w:type="spellStart"/>
-            <w:r>
-              <w:rPr>
-                <w:rFonts w:ascii="Times New Roman" w:hAnsi="Times New Roman"/>
-                <w:sz w:val="20"/>
-              </w:rPr>
-              <w:t>Stradbrook</w:t>
-            </w:r>
-            <w:proofErr w:type="spellEnd"/>
-            <w:r>
-              <w:rPr>
-                <w:rFonts w:ascii="Times New Roman" w:hAnsi="Times New Roman"/>
-                <w:sz w:val="20"/>
-              </w:rPr>
-              <w:t xml:space="preserve"> Avenue in the City Centre Community</w:t>
+              <w:t>o approve a plan of subdivision and amend Winnipeg Zoning By-law No. 200/2006 to rezone land located at 221 and 227 Stradbrook Avenue in the City Centre Community</w:t>
             </w:r>
             <w:r>
               <w:rPr>
@@ -8104,17 +7761,8 @@
                 <w:rFonts w:ascii="Times New Roman" w:hAnsi="Times New Roman"/>
                 <w:sz w:val="20"/>
               </w:rPr>
-              <w:t xml:space="preserve">o amend the Winnipeg Building By-law No. 4555/87 to establish the Prime Mechanical Contractor’s </w:t>
-            </w:r>
-            <w:proofErr w:type="spellStart"/>
-            <w:r>
-              <w:rPr>
-                <w:rFonts w:ascii="Times New Roman" w:hAnsi="Times New Roman"/>
-                <w:sz w:val="20"/>
-              </w:rPr>
-              <w:t>Licence</w:t>
-            </w:r>
-            <w:proofErr w:type="spellEnd"/>
+              <w:t>o amend the Winnipeg Building By-law No. 4555/87 to establish the Prime Mechanical Contractor’s Licence</w:t>
+            </w:r>
           </w:p>
         </w:tc>
         <w:tc>
@@ -8186,23 +7834,7 @@
                 <w:rFonts w:ascii="Times New Roman" w:hAnsi="Times New Roman"/>
                 <w:sz w:val="20"/>
               </w:rPr>
-              <w:t xml:space="preserve">to amend Winnipeg Zoning By-law No. 200/2006 to rezone land located at 421 </w:t>
-            </w:r>
-            <w:proofErr w:type="spellStart"/>
-            <w:r>
-              <w:rPr>
-                <w:rFonts w:ascii="Times New Roman" w:hAnsi="Times New Roman"/>
-                <w:sz w:val="20"/>
-              </w:rPr>
-              <w:t>Beaverhill</w:t>
-            </w:r>
-            <w:proofErr w:type="spellEnd"/>
-            <w:r>
-              <w:rPr>
-                <w:rFonts w:ascii="Times New Roman" w:hAnsi="Times New Roman"/>
-                <w:sz w:val="20"/>
-              </w:rPr>
-              <w:t xml:space="preserve"> Boulevard in the Riel Community</w:t>
+              <w:t>to amend Winnipeg Zoning By-law No. 200/2006 to rezone land located at 421 Beaverhill Boulevard in the Riel Community</w:t>
             </w:r>
             <w:r>
               <w:rPr>
@@ -8466,25 +8098,7 @@
                 <w:sz w:val="20"/>
                 <w:szCs w:val="24"/>
               </w:rPr>
-              <w:t xml:space="preserve">o close parts of the Streets and the Public Lanes bounded by Asquith and </w:t>
-            </w:r>
-            <w:proofErr w:type="spellStart"/>
-            <w:r>
-              <w:rPr>
-                <w:rFonts w:ascii="Times New Roman" w:hAnsi="Times New Roman"/>
-                <w:sz w:val="20"/>
-                <w:szCs w:val="24"/>
-              </w:rPr>
-              <w:t>Edderton</w:t>
-            </w:r>
-            <w:proofErr w:type="spellEnd"/>
-            <w:r>
-              <w:rPr>
-                <w:rFonts w:ascii="Times New Roman" w:hAnsi="Times New Roman"/>
-                <w:sz w:val="20"/>
-                <w:szCs w:val="24"/>
-              </w:rPr>
-              <w:t xml:space="preserve"> Avenues, and Hurst Way and Derek Street, and re-name part of Hurst Way to Willson Place</w:t>
+              <w:t>o close parts of the Streets and the Public Lanes bounded by Asquith and Edderton Avenues, and Hurst Way and Derek Street, and re-name part of Hurst Way to Willson Place</w:t>
             </w:r>
             <w:r>
               <w:rPr>
@@ -8919,7 +8533,6 @@
                 <w:szCs w:val="24"/>
               </w:rPr>
             </w:pPr>
-            <w:proofErr w:type="gramStart"/>
             <w:r>
               <w:rPr>
                 <w:rFonts w:ascii="Times New Roman" w:hAnsi="Times New Roman"/>
@@ -8936,7 +8549,6 @@
               </w:rPr>
               <w:t>o authorize the undertaking of certain local improvements.</w:t>
             </w:r>
-            <w:proofErr w:type="gramEnd"/>
           </w:p>
         </w:tc>
         <w:tc>
@@ -9351,8 +8963,10 @@
                 <w:sz w:val="20"/>
                 <w:lang w:val="en-CA"/>
               </w:rPr>
-              <w:t>His Worship Mayor Bowman,</w:t>
-            </w:r>
+              <w:t>His Worship Mayor Bowman</w:t>
+            </w:r>
+            <w:bookmarkStart w:id="3" w:name="_GoBack"/>
+            <w:bookmarkEnd w:id="3"/>
           </w:p>
           <w:p>
             <w:pPr>
@@ -11724,15 +11338,7 @@
                 <w:rFonts w:ascii="Times New Roman" w:hAnsi="Times New Roman"/>
                 <w:sz w:val="20"/>
               </w:rPr>
-              <w:t xml:space="preserve"> Winnipeg City Council now call on the Province of Manitoba to immediately restore their 50/50 partnership funding of Winnipeg </w:t>
-            </w:r>
-            <w:proofErr w:type="gramStart"/>
-            <w:r>
-              <w:rPr>
-                <w:rFonts w:ascii="Times New Roman" w:hAnsi="Times New Roman"/>
-                <w:sz w:val="20"/>
-              </w:rPr>
-              <w:t>Transit</w:t>
+              <w:t xml:space="preserve"> Winnipeg City Council now call on the Province of Manitoba to immediately restore their 50/50 partnership funding of Winnipeg Transit</w:t>
             </w:r>
             <w:r>
               <w:rPr>
@@ -11746,15 +11352,7 @@
                 <w:rFonts w:ascii="Times New Roman" w:hAnsi="Times New Roman"/>
                 <w:sz w:val="20"/>
               </w:rPr>
-              <w:t>s</w:t>
-            </w:r>
-            <w:proofErr w:type="gramEnd"/>
-            <w:r>
-              <w:rPr>
-                <w:rFonts w:ascii="Times New Roman" w:hAnsi="Times New Roman"/>
-                <w:sz w:val="20"/>
-              </w:rPr>
-              <w:t xml:space="preserve"> operating costs.</w:t>
+              <w:t>s operating costs.</w:t>
             </w:r>
           </w:p>
         </w:tc>
@@ -12870,8 +12468,6 @@
               </w:rPr>
               <w:t>, as amended</w:t>
             </w:r>
-            <w:bookmarkStart w:id="3" w:name="_GoBack"/>
-            <w:bookmarkEnd w:id="3"/>
             <w:r>
               <w:rPr>
                 <w:rFonts w:ascii="Times New Roman" w:hAnsi="Times New Roman"/>
@@ -13580,7 +13176,7 @@
       </w:pPr>
     </w:p>
     <w:sectPr>
-      <w:headerReference w:type="default" r:id="rId10"/>
+      <w:headerReference w:type="default" r:id="rId9"/>
       <w:pgSz w:w="12240" w:h="15840" w:code="1"/>
       <w:pgMar w:top="720" w:right="720" w:bottom="720" w:left="720" w:header="720" w:footer="720" w:gutter="0"/>
       <w:cols w:space="720"/>
@@ -13590,7 +13186,7 @@
 </file>
 
 <file path=word/endnotes.xml><?xml version="1.0" encoding="utf-8"?>
-<w:endnotes xmlns:wpc="http://schemas.microsoft.com/office/word/2010/wordprocessingCanvas" xmlns:mc="http://schemas.openxmlformats.org/markup-compatibility/2006" xmlns:o="urn:schemas-microsoft-com:office:office" xmlns:r="http://schemas.openxmlformats.org/officeDocument/2006/relationships" xmlns:m="http://schemas.openxmlformats.org/officeDocument/2006/math" xmlns:v="urn:schemas-microsoft-com:vml" xmlns:wp14="http://schemas.microsoft.com/office/word/2010/wordprocessingDrawing" xmlns:wp="http://schemas.openxmlformats.org/drawingml/2006/wordprocessingDrawing" xmlns:w10="urn:schemas-microsoft-com:office:word" xmlns:w="http://schemas.openxmlformats.org/wordprocessingml/2006/main" xmlns:w14="http://schemas.microsoft.com/office/word/2010/wordml" xmlns:wpg="http://schemas.microsoft.com/office/word/2010/wordprocessingGroup" xmlns:wpi="http://schemas.microsoft.com/office/word/2010/wordprocessingInk" xmlns:wne="http://schemas.microsoft.com/office/word/2006/wordml" xmlns:wps="http://schemas.microsoft.com/office/word/2010/wordprocessingShape" mc:Ignorable="w14 wp14">
+<w:endnotes xmlns:wpc="http://schemas.microsoft.com/office/word/2010/wordprocessingCanvas" xmlns:mo="http://schemas.microsoft.com/office/mac/office/2008/main" xmlns:mc="http://schemas.openxmlformats.org/markup-compatibility/2006" xmlns:mv="urn:schemas-microsoft-com:mac:vml" xmlns:o="urn:schemas-microsoft-com:office:office" xmlns:r="http://schemas.openxmlformats.org/officeDocument/2006/relationships" xmlns:m="http://schemas.openxmlformats.org/officeDocument/2006/math" xmlns:v="urn:schemas-microsoft-com:vml" xmlns:wp14="http://schemas.microsoft.com/office/word/2010/wordprocessingDrawing" xmlns:wp="http://schemas.openxmlformats.org/drawingml/2006/wordprocessingDrawing" xmlns:w10="urn:schemas-microsoft-com:office:word" xmlns:w="http://schemas.openxmlformats.org/wordprocessingml/2006/main" xmlns:w14="http://schemas.microsoft.com/office/word/2010/wordml" xmlns:w15="http://schemas.microsoft.com/office/word/2012/wordml" xmlns:wpg="http://schemas.microsoft.com/office/word/2010/wordprocessingGroup" xmlns:wpi="http://schemas.microsoft.com/office/word/2010/wordprocessingInk" xmlns:wne="http://schemas.microsoft.com/office/word/2006/wordml" xmlns:wps="http://schemas.microsoft.com/office/word/2010/wordprocessingShape" mc:Ignorable="w14 w15 wp14">
   <w:endnote w:type="separator" w:id="-1">
     <w:p>
       <w:r>
@@ -13609,7 +13205,7 @@
 </file>
 
 <file path=word/footnotes.xml><?xml version="1.0" encoding="utf-8"?>
-<w:footnotes xmlns:wpc="http://schemas.microsoft.com/office/word/2010/wordprocessingCanvas" xmlns:mc="http://schemas.openxmlformats.org/markup-compatibility/2006" xmlns:o="urn:schemas-microsoft-com:office:office" xmlns:r="http://schemas.openxmlformats.org/officeDocument/2006/relationships" xmlns:m="http://schemas.openxmlformats.org/officeDocument/2006/math" xmlns:v="urn:schemas-microsoft-com:vml" xmlns:wp14="http://schemas.microsoft.com/office/word/2010/wordprocessingDrawing" xmlns:wp="http://schemas.openxmlformats.org/drawingml/2006/wordprocessingDrawing" xmlns:w10="urn:schemas-microsoft-com:office:word" xmlns:w="http://schemas.openxmlformats.org/wordprocessingml/2006/main" xmlns:w14="http://schemas.microsoft.com/office/word/2010/wordml" xmlns:wpg="http://schemas.microsoft.com/office/word/2010/wordprocessingGroup" xmlns:wpi="http://schemas.microsoft.com/office/word/2010/wordprocessingInk" xmlns:wne="http://schemas.microsoft.com/office/word/2006/wordml" xmlns:wps="http://schemas.microsoft.com/office/word/2010/wordprocessingShape" mc:Ignorable="w14 wp14">
+<w:footnotes xmlns:wpc="http://schemas.microsoft.com/office/word/2010/wordprocessingCanvas" xmlns:mo="http://schemas.microsoft.com/office/mac/office/2008/main" xmlns:mc="http://schemas.openxmlformats.org/markup-compatibility/2006" xmlns:mv="urn:schemas-microsoft-com:mac:vml" xmlns:o="urn:schemas-microsoft-com:office:office" xmlns:r="http://schemas.openxmlformats.org/officeDocument/2006/relationships" xmlns:m="http://schemas.openxmlformats.org/officeDocument/2006/math" xmlns:v="urn:schemas-microsoft-com:vml" xmlns:wp14="http://schemas.microsoft.com/office/word/2010/wordprocessingDrawing" xmlns:wp="http://schemas.openxmlformats.org/drawingml/2006/wordprocessingDrawing" xmlns:w10="urn:schemas-microsoft-com:office:word" xmlns:w="http://schemas.openxmlformats.org/wordprocessingml/2006/main" xmlns:w14="http://schemas.microsoft.com/office/word/2010/wordml" xmlns:w15="http://schemas.microsoft.com/office/word/2012/wordml" xmlns:wpg="http://schemas.microsoft.com/office/word/2010/wordprocessingGroup" xmlns:wpi="http://schemas.microsoft.com/office/word/2010/wordprocessingInk" xmlns:wne="http://schemas.microsoft.com/office/word/2006/wordml" xmlns:wps="http://schemas.microsoft.com/office/word/2010/wordprocessingShape" mc:Ignorable="w14 w15 wp14">
   <w:footnote w:type="separator" w:id="-1">
     <w:p>
       <w:r>
@@ -13628,7 +13224,7 @@
 </file>
 
 <file path=word/header1.xml><?xml version="1.0" encoding="utf-8"?>
-<w:hdr xmlns:wpc="http://schemas.microsoft.com/office/word/2010/wordprocessingCanvas" xmlns:mc="http://schemas.openxmlformats.org/markup-compatibility/2006" xmlns:o="urn:schemas-microsoft-com:office:office" xmlns:r="http://schemas.openxmlformats.org/officeDocument/2006/relationships" xmlns:m="http://schemas.openxmlformats.org/officeDocument/2006/math" xmlns:v="urn:schemas-microsoft-com:vml" xmlns:wp14="http://schemas.microsoft.com/office/word/2010/wordprocessingDrawing" xmlns:wp="http://schemas.openxmlformats.org/drawingml/2006/wordprocessingDrawing" xmlns:w10="urn:schemas-microsoft-com:office:word" xmlns:w="http://schemas.openxmlformats.org/wordprocessingml/2006/main" xmlns:w14="http://schemas.microsoft.com/office/word/2010/wordml" xmlns:wpg="http://schemas.microsoft.com/office/word/2010/wordprocessingGroup" xmlns:wpi="http://schemas.microsoft.com/office/word/2010/wordprocessingInk" xmlns:wne="http://schemas.microsoft.com/office/word/2006/wordml" xmlns:wps="http://schemas.microsoft.com/office/word/2010/wordprocessingShape" mc:Ignorable="w14 wp14">
+<w:hdr xmlns:wpc="http://schemas.microsoft.com/office/word/2010/wordprocessingCanvas" xmlns:mo="http://schemas.microsoft.com/office/mac/office/2008/main" xmlns:mc="http://schemas.openxmlformats.org/markup-compatibility/2006" xmlns:mv="urn:schemas-microsoft-com:mac:vml" xmlns:o="urn:schemas-microsoft-com:office:office" xmlns:r="http://schemas.openxmlformats.org/officeDocument/2006/relationships" xmlns:m="http://schemas.openxmlformats.org/officeDocument/2006/math" xmlns:v="urn:schemas-microsoft-com:vml" xmlns:wp14="http://schemas.microsoft.com/office/word/2010/wordprocessingDrawing" xmlns:wp="http://schemas.openxmlformats.org/drawingml/2006/wordprocessingDrawing" xmlns:w10="urn:schemas-microsoft-com:office:word" xmlns:w="http://schemas.openxmlformats.org/wordprocessingml/2006/main" xmlns:w14="http://schemas.microsoft.com/office/word/2010/wordml" xmlns:w15="http://schemas.microsoft.com/office/word/2012/wordml" xmlns:wpg="http://schemas.microsoft.com/office/word/2010/wordprocessingGroup" xmlns:wpi="http://schemas.microsoft.com/office/word/2010/wordprocessingInk" xmlns:wne="http://schemas.microsoft.com/office/word/2006/wordml" xmlns:wps="http://schemas.microsoft.com/office/word/2010/wordprocessingShape" mc:Ignorable="w14 w15 wp14">
   <w:p>
     <w:pPr>
       <w:pStyle w:val="Header"/>
@@ -13700,7 +13296,7 @@
 </file>
 
 <file path=word/numbering.xml><?xml version="1.0" encoding="utf-8"?>
-<w:numbering xmlns:wpc="http://schemas.microsoft.com/office/word/2010/wordprocessingCanvas" xmlns:mc="http://schemas.openxmlformats.org/markup-compatibility/2006" xmlns:o="urn:schemas-microsoft-com:office:office" xmlns:r="http://schemas.openxmlformats.org/officeDocument/2006/relationships" xmlns:m="http://schemas.openxmlformats.org/officeDocument/2006/math" xmlns:v="urn:schemas-microsoft-com:vml" xmlns:wp14="http://schemas.microsoft.com/office/word/2010/wordprocessingDrawing" xmlns:wp="http://schemas.openxmlformats.org/drawingml/2006/wordprocessingDrawing" xmlns:w10="urn:schemas-microsoft-com:office:word" xmlns:w="http://schemas.openxmlformats.org/wordprocessingml/2006/main" xmlns:w14="http://schemas.microsoft.com/office/word/2010/wordml" xmlns:wpg="http://schemas.microsoft.com/office/word/2010/wordprocessingGroup" xmlns:wpi="http://schemas.microsoft.com/office/word/2010/wordprocessingInk" xmlns:wne="http://schemas.microsoft.com/office/word/2006/wordml" xmlns:wps="http://schemas.microsoft.com/office/word/2010/wordprocessingShape" mc:Ignorable="w14 wp14">
+<w:numbering xmlns:wpc="http://schemas.microsoft.com/office/word/2010/wordprocessingCanvas" xmlns:mo="http://schemas.microsoft.com/office/mac/office/2008/main" xmlns:mc="http://schemas.openxmlformats.org/markup-compatibility/2006" xmlns:mv="urn:schemas-microsoft-com:mac:vml" xmlns:o="urn:schemas-microsoft-com:office:office" xmlns:r="http://schemas.openxmlformats.org/officeDocument/2006/relationships" xmlns:m="http://schemas.openxmlformats.org/officeDocument/2006/math" xmlns:v="urn:schemas-microsoft-com:vml" xmlns:wp14="http://schemas.microsoft.com/office/word/2010/wordprocessingDrawing" xmlns:wp="http://schemas.openxmlformats.org/drawingml/2006/wordprocessingDrawing" xmlns:w10="urn:schemas-microsoft-com:office:word" xmlns:w="http://schemas.openxmlformats.org/wordprocessingml/2006/main" xmlns:w14="http://schemas.microsoft.com/office/word/2010/wordml" xmlns:w15="http://schemas.microsoft.com/office/word/2012/wordml" xmlns:wpg="http://schemas.microsoft.com/office/word/2010/wordprocessingGroup" xmlns:wpi="http://schemas.microsoft.com/office/word/2010/wordprocessingInk" xmlns:wne="http://schemas.microsoft.com/office/word/2006/wordml" xmlns:wps="http://schemas.microsoft.com/office/word/2010/wordprocessingShape" mc:Ignorable="w14 w15 wp14">
   <w:abstractNum w:abstractNumId="0">
     <w:nsid w:val="FFFFFF1D"/>
     <w:multiLevelType w:val="multilevel"/>
@@ -15888,7 +15484,7 @@
 </file>
 
 <file path=word/styles.xml><?xml version="1.0" encoding="utf-8"?>
-<w:styles xmlns:mc="http://schemas.openxmlformats.org/markup-compatibility/2006" xmlns:r="http://schemas.openxmlformats.org/officeDocument/2006/relationships" xmlns:w="http://schemas.openxmlformats.org/wordprocessingml/2006/main" xmlns:w14="http://schemas.microsoft.com/office/word/2010/wordml" mc:Ignorable="w14">
+<w:styles xmlns:mc="http://schemas.openxmlformats.org/markup-compatibility/2006" xmlns:r="http://schemas.openxmlformats.org/officeDocument/2006/relationships" xmlns:w="http://schemas.openxmlformats.org/wordprocessingml/2006/main" xmlns:w14="http://schemas.microsoft.com/office/word/2010/wordml" xmlns:w15="http://schemas.microsoft.com/office/word/2012/wordml" mc:Ignorable="w14 w15">
   <w:docDefaults>
     <w:rPrDefault>
       <w:rPr>
@@ -15898,7 +15494,7 @@
     </w:rPrDefault>
     <w:pPrDefault/>
   </w:docDefaults>
-  <w:latentStyles w:defLockedState="0" w:defUIPriority="0" w:defSemiHidden="0" w:defUnhideWhenUsed="0" w:defQFormat="0" w:count="267">
+  <w:latentStyles w:defLockedState="0" w:defUIPriority="0" w:defSemiHidden="0" w:defUnhideWhenUsed="0" w:defQFormat="0" w:count="382">
     <w:lsdException w:name="Normal" w:qFormat="1"/>
     <w:lsdException w:name="heading 1" w:qFormat="1"/>
     <w:lsdException w:name="heading 2" w:qFormat="1"/>
@@ -15909,12 +15505,91 @@
     <w:lsdException w:name="heading 7" w:semiHidden="1" w:unhideWhenUsed="1" w:qFormat="1"/>
     <w:lsdException w:name="heading 8" w:semiHidden="1" w:unhideWhenUsed="1" w:qFormat="1"/>
     <w:lsdException w:name="heading 9" w:semiHidden="1" w:unhideWhenUsed="1" w:qFormat="1"/>
+    <w:lsdException w:name="index 1" w:semiHidden="1" w:unhideWhenUsed="1"/>
+    <w:lsdException w:name="index 2" w:semiHidden="1" w:unhideWhenUsed="1"/>
+    <w:lsdException w:name="index 3" w:semiHidden="1" w:unhideWhenUsed="1"/>
+    <w:lsdException w:name="index 4" w:semiHidden="1" w:unhideWhenUsed="1"/>
+    <w:lsdException w:name="index 5" w:semiHidden="1" w:unhideWhenUsed="1"/>
+    <w:lsdException w:name="index 6" w:semiHidden="1" w:unhideWhenUsed="1"/>
+    <w:lsdException w:name="index 7" w:semiHidden="1" w:unhideWhenUsed="1"/>
+    <w:lsdException w:name="index 8" w:semiHidden="1" w:unhideWhenUsed="1"/>
+    <w:lsdException w:name="index 9" w:semiHidden="1" w:unhideWhenUsed="1"/>
+    <w:lsdException w:name="toc 1" w:semiHidden="1" w:unhideWhenUsed="1"/>
+    <w:lsdException w:name="toc 2" w:semiHidden="1" w:unhideWhenUsed="1"/>
+    <w:lsdException w:name="toc 3" w:semiHidden="1" w:unhideWhenUsed="1"/>
+    <w:lsdException w:name="toc 4" w:semiHidden="1" w:unhideWhenUsed="1"/>
+    <w:lsdException w:name="toc 5" w:semiHidden="1" w:unhideWhenUsed="1"/>
+    <w:lsdException w:name="toc 6" w:semiHidden="1" w:unhideWhenUsed="1"/>
+    <w:lsdException w:name="toc 7" w:semiHidden="1" w:unhideWhenUsed="1"/>
+    <w:lsdException w:name="toc 8" w:semiHidden="1" w:unhideWhenUsed="1"/>
+    <w:lsdException w:name="toc 9" w:semiHidden="1" w:unhideWhenUsed="1"/>
+    <w:lsdException w:name="Normal Indent" w:semiHidden="1" w:unhideWhenUsed="1"/>
+    <w:lsdException w:name="footnote text" w:semiHidden="1" w:unhideWhenUsed="1"/>
+    <w:lsdException w:name="annotation text" w:semiHidden="1" w:unhideWhenUsed="1"/>
+    <w:lsdException w:name="header" w:semiHidden="1" w:unhideWhenUsed="1"/>
+    <w:lsdException w:name="footer" w:semiHidden="1" w:unhideWhenUsed="1"/>
+    <w:lsdException w:name="index heading" w:semiHidden="1" w:unhideWhenUsed="1"/>
     <w:lsdException w:name="caption" w:semiHidden="1" w:unhideWhenUsed="1" w:qFormat="1"/>
+    <w:lsdException w:name="table of figures" w:semiHidden="1" w:unhideWhenUsed="1"/>
+    <w:lsdException w:name="envelope address" w:semiHidden="1" w:unhideWhenUsed="1"/>
+    <w:lsdException w:name="envelope return" w:semiHidden="1" w:unhideWhenUsed="1"/>
+    <w:lsdException w:name="footnote reference" w:semiHidden="1" w:unhideWhenUsed="1"/>
+    <w:lsdException w:name="annotation reference" w:semiHidden="1" w:unhideWhenUsed="1"/>
+    <w:lsdException w:name="line number" w:semiHidden="1" w:unhideWhenUsed="1"/>
+    <w:lsdException w:name="page number" w:semiHidden="1" w:unhideWhenUsed="1"/>
+    <w:lsdException w:name="endnote reference" w:semiHidden="1" w:unhideWhenUsed="1"/>
+    <w:lsdException w:name="endnote text" w:semiHidden="1" w:unhideWhenUsed="1"/>
+    <w:lsdException w:name="table of authorities" w:semiHidden="1" w:unhideWhenUsed="1"/>
+    <w:lsdException w:name="macro" w:semiHidden="1" w:unhideWhenUsed="1"/>
+    <w:lsdException w:name="toa heading" w:semiHidden="1" w:unhideWhenUsed="1"/>
+    <w:lsdException w:name="List Bullet" w:semiHidden="1" w:unhideWhenUsed="1"/>
+    <w:lsdException w:name="List Number" w:semiHidden="1" w:unhideWhenUsed="1"/>
+    <w:lsdException w:name="List Number 5" w:semiHidden="1" w:unhideWhenUsed="1"/>
     <w:lsdException w:name="Title" w:qFormat="1"/>
+    <w:lsdException w:name="Closing" w:semiHidden="1" w:unhideWhenUsed="1"/>
+    <w:lsdException w:name="Signature" w:semiHidden="1" w:unhideWhenUsed="1"/>
+    <w:lsdException w:name="Default Paragraph Font" w:semiHidden="1" w:unhideWhenUsed="1"/>
+    <w:lsdException w:name="Body Text" w:semiHidden="1" w:unhideWhenUsed="1"/>
+    <w:lsdException w:name="Body Text Indent" w:semiHidden="1" w:unhideWhenUsed="1"/>
+    <w:lsdException w:name="List Continue" w:semiHidden="1" w:unhideWhenUsed="1"/>
+    <w:lsdException w:name="List Continue 2" w:semiHidden="1" w:unhideWhenUsed="1"/>
+    <w:lsdException w:name="List Continue 3" w:semiHidden="1" w:unhideWhenUsed="1"/>
+    <w:lsdException w:name="List Continue 4" w:semiHidden="1" w:unhideWhenUsed="1"/>
+    <w:lsdException w:name="List Continue 5" w:semiHidden="1" w:unhideWhenUsed="1"/>
+    <w:lsdException w:name="Message Header" w:semiHidden="1" w:unhideWhenUsed="1"/>
     <w:lsdException w:name="Subtitle" w:qFormat="1"/>
+    <w:lsdException w:name="Salutation" w:semiHidden="1" w:unhideWhenUsed="1"/>
+    <w:lsdException w:name="Date" w:semiHidden="1" w:unhideWhenUsed="1"/>
+    <w:lsdException w:name="Body Text First Indent" w:semiHidden="1" w:unhideWhenUsed="1"/>
+    <w:lsdException w:name="Body Text First Indent 2" w:semiHidden="1" w:unhideWhenUsed="1"/>
+    <w:lsdException w:name="Note Heading" w:semiHidden="1" w:unhideWhenUsed="1"/>
+    <w:lsdException w:name="Body Text 2" w:semiHidden="1" w:unhideWhenUsed="1"/>
+    <w:lsdException w:name="Hyperlink" w:semiHidden="1" w:unhideWhenUsed="1"/>
+    <w:lsdException w:name="FollowedHyperlink" w:semiHidden="1" w:unhideWhenUsed="1"/>
     <w:lsdException w:name="Strong" w:qFormat="1"/>
     <w:lsdException w:name="Emphasis" w:qFormat="1"/>
+    <w:lsdException w:name="Document Map" w:semiHidden="1" w:unhideWhenUsed="1"/>
+    <w:lsdException w:name="Plain Text" w:semiHidden="1" w:unhideWhenUsed="1"/>
+    <w:lsdException w:name="E-mail Signature" w:semiHidden="1" w:unhideWhenUsed="1"/>
+    <w:lsdException w:name="HTML Top of Form" w:semiHidden="1" w:unhideWhenUsed="1"/>
+    <w:lsdException w:name="HTML Bottom of Form" w:semiHidden="1" w:unhideWhenUsed="1"/>
+    <w:lsdException w:name="Normal (Web)" w:semiHidden="1" w:unhideWhenUsed="1"/>
+    <w:lsdException w:name="HTML Acronym" w:semiHidden="1" w:unhideWhenUsed="1"/>
+    <w:lsdException w:name="HTML Address" w:semiHidden="1" w:unhideWhenUsed="1"/>
+    <w:lsdException w:name="HTML Cite" w:semiHidden="1" w:unhideWhenUsed="1"/>
+    <w:lsdException w:name="HTML Code" w:semiHidden="1" w:unhideWhenUsed="1"/>
+    <w:lsdException w:name="HTML Definition" w:semiHidden="1" w:unhideWhenUsed="1"/>
+    <w:lsdException w:name="HTML Keyboard" w:semiHidden="1" w:unhideWhenUsed="1"/>
+    <w:lsdException w:name="HTML Preformatted" w:semiHidden="1" w:unhideWhenUsed="1"/>
+    <w:lsdException w:name="HTML Sample" w:semiHidden="1" w:unhideWhenUsed="1"/>
+    <w:lsdException w:name="HTML Typewriter" w:semiHidden="1" w:unhideWhenUsed="1"/>
+    <w:lsdException w:name="HTML Variable" w:semiHidden="1" w:unhideWhenUsed="1"/>
     <w:lsdException w:name="Normal Table" w:semiHidden="1" w:unhideWhenUsed="1"/>
+    <w:lsdException w:name="annotation subject" w:semiHidden="1" w:unhideWhenUsed="1"/>
+    <w:lsdException w:name="No List" w:semiHidden="1" w:unhideWhenUsed="1"/>
+    <w:lsdException w:name="Outline List 1" w:semiHidden="1" w:unhideWhenUsed="1"/>
+    <w:lsdException w:name="Outline List 2" w:semiHidden="1" w:unhideWhenUsed="1"/>
+    <w:lsdException w:name="Outline List 3" w:semiHidden="1" w:unhideWhenUsed="1"/>
     <w:lsdException w:name="Table Simple 1" w:semiHidden="1" w:unhideWhenUsed="1"/>
     <w:lsdException w:name="Table Simple 2" w:semiHidden="1" w:unhideWhenUsed="1"/>
     <w:lsdException w:name="Table Simple 3" w:semiHidden="1" w:unhideWhenUsed="1"/>
@@ -15957,7 +15632,15 @@
     <w:lsdException w:name="Table Web 1" w:semiHidden="1" w:unhideWhenUsed="1"/>
     <w:lsdException w:name="Table Web 2" w:semiHidden="1" w:unhideWhenUsed="1"/>
     <w:lsdException w:name="Table Web 3" w:semiHidden="1" w:unhideWhenUsed="1"/>
+    <w:lsdException w:name="Balloon Text" w:semiHidden="1" w:unhideWhenUsed="1"/>
     <w:lsdException w:name="Table Theme" w:semiHidden="1" w:unhideWhenUsed="1"/>
+    <w:lsdException w:name="Note Level 1" w:semiHidden="1" w:unhideWhenUsed="1"/>
+    <w:lsdException w:name="Note Level 2" w:semiHidden="1" w:unhideWhenUsed="1"/>
+    <w:lsdException w:name="Note Level 3" w:semiHidden="1" w:unhideWhenUsed="1"/>
+    <w:lsdException w:name="Note Level 4" w:semiHidden="1" w:unhideWhenUsed="1"/>
+    <w:lsdException w:name="Note Level 5" w:semiHidden="1" w:unhideWhenUsed="1"/>
+    <w:lsdException w:name="Note Level 6" w:semiHidden="1" w:unhideWhenUsed="1"/>
+    <w:lsdException w:name="Note Level 7" w:semiHidden="1" w:unhideWhenUsed="1"/>
     <w:lsdException w:name="Placeholder Text" w:uiPriority="67"/>
     <w:lsdException w:name="No Spacing" w:uiPriority="68"/>
     <w:lsdException w:name="Light Shading" w:uiPriority="69"/>
@@ -15980,7 +15663,7 @@
     <w:lsdException w:name="Medium Shading 1 Accent 1" w:uiPriority="68"/>
     <w:lsdException w:name="Medium Shading 2 Accent 1" w:uiPriority="69"/>
     <w:lsdException w:name="Medium List 1 Accent 1" w:uiPriority="70"/>
-    <w:lsdException w:name="Revision" w:uiPriority="71"/>
+    <w:lsdException w:name="Revision" w:semiHidden="1" w:uiPriority="71"/>
     <w:lsdException w:name="List Paragraph" w:uiPriority="34" w:qFormat="1"/>
     <w:lsdException w:name="Quote" w:uiPriority="73"/>
     <w:lsdException w:name="Intense Quote" w:uiPriority="60"/>
@@ -16069,393 +15752,112 @@
     <w:lsdException w:name="Book Title" w:uiPriority="33" w:qFormat="1"/>
     <w:lsdException w:name="Bibliography" w:semiHidden="1" w:uiPriority="37" w:unhideWhenUsed="1"/>
     <w:lsdException w:name="TOC Heading" w:semiHidden="1" w:uiPriority="39" w:unhideWhenUsed="1" w:qFormat="1"/>
-  </w:latentStyles>
-  <w:style w:type="paragraph" w:default="1" w:styleId="Normal">
-    <w:name w:val="Normal"/>
-    <w:qFormat/>
-    <w:rsid w:val="007646D1"/>
-    <w:rPr>
-      <w:rFonts w:ascii="CG Times" w:hAnsi="CG Times"/>
-      <w:sz w:val="24"/>
-    </w:rPr>
-  </w:style>
-  <w:style w:type="paragraph" w:styleId="Heading1">
-    <w:name w:val="heading 1"/>
-    <w:basedOn w:val="Normal"/>
-    <w:next w:val="Normal"/>
-    <w:qFormat/>
-    <w:pPr>
-      <w:keepNext/>
-      <w:tabs>
-        <w:tab w:val="left" w:pos="3600"/>
-      </w:tabs>
-      <w:ind w:left="270"/>
-      <w:outlineLvl w:val="0"/>
-    </w:pPr>
-    <w:rPr>
-      <w:b/>
-    </w:rPr>
-  </w:style>
-  <w:style w:type="paragraph" w:styleId="Heading2">
-    <w:name w:val="heading 2"/>
-    <w:basedOn w:val="Normal"/>
-    <w:next w:val="Normal"/>
-    <w:qFormat/>
-    <w:pPr>
-      <w:keepNext/>
-      <w:spacing w:before="60" w:after="60"/>
-      <w:ind w:left="-108"/>
-      <w:jc w:val="center"/>
-      <w:outlineLvl w:val="1"/>
-    </w:pPr>
-    <w:rPr>
-      <w:b/>
-      <w:sz w:val="20"/>
-    </w:rPr>
-  </w:style>
-  <w:style w:type="character" w:default="1" w:styleId="DefaultParagraphFont">
-    <w:name w:val="Default Paragraph Font"/>
-    <w:uiPriority w:val="1"/>
-    <w:semiHidden/>
-    <w:unhideWhenUsed/>
-  </w:style>
-  <w:style w:type="table" w:default="1" w:styleId="TableNormal">
-    <w:name w:val="Normal Table"/>
-    <w:uiPriority w:val="99"/>
-    <w:semiHidden/>
-    <w:unhideWhenUsed/>
-    <w:tblPr>
-      <w:tblInd w:w="0" w:type="dxa"/>
-      <w:tblCellMar>
-        <w:top w:w="0" w:type="dxa"/>
-        <w:left w:w="108" w:type="dxa"/>
-        <w:bottom w:w="0" w:type="dxa"/>
-        <w:right w:w="108" w:type="dxa"/>
-      </w:tblCellMar>
-    </w:tblPr>
-  </w:style>
-  <w:style w:type="numbering" w:default="1" w:styleId="NoList">
-    <w:name w:val="No List"/>
-    <w:uiPriority w:val="99"/>
-    <w:semiHidden/>
-    <w:unhideWhenUsed/>
-  </w:style>
-  <w:style w:type="paragraph" w:styleId="Header">
-    <w:name w:val="header"/>
-    <w:basedOn w:val="Normal"/>
-    <w:pPr>
-      <w:tabs>
-        <w:tab w:val="center" w:pos="4320"/>
-        <w:tab w:val="right" w:pos="8640"/>
-      </w:tabs>
-    </w:pPr>
-  </w:style>
-  <w:style w:type="paragraph" w:styleId="Footer">
-    <w:name w:val="footer"/>
-    <w:basedOn w:val="Normal"/>
-    <w:pPr>
-      <w:tabs>
-        <w:tab w:val="center" w:pos="4320"/>
-        <w:tab w:val="right" w:pos="8640"/>
-      </w:tabs>
-    </w:pPr>
-  </w:style>
-  <w:style w:type="paragraph" w:styleId="TOC1">
-    <w:name w:val="toc 1"/>
-    <w:basedOn w:val="Normal"/>
-    <w:next w:val="Normal"/>
-    <w:autoRedefine/>
-    <w:semiHidden/>
-    <w:pPr>
-      <w:tabs>
-        <w:tab w:val="left" w:pos="1440"/>
-        <w:tab w:val="right" w:pos="10080"/>
-      </w:tabs>
-      <w:ind w:left="720" w:hanging="720"/>
-    </w:pPr>
-    <w:rPr>
-      <w:sz w:val="20"/>
-    </w:rPr>
-  </w:style>
-  <w:style w:type="paragraph" w:styleId="TOC2">
-    <w:name w:val="toc 2"/>
-    <w:basedOn w:val="Normal"/>
-    <w:next w:val="Normal"/>
-    <w:autoRedefine/>
-    <w:semiHidden/>
-    <w:pPr>
-      <w:tabs>
-        <w:tab w:val="left" w:pos="1440"/>
-        <w:tab w:val="right" w:leader="dot" w:pos="10800"/>
-      </w:tabs>
-      <w:ind w:left="720" w:hanging="720"/>
-      <w:jc w:val="right"/>
-    </w:pPr>
-    <w:rPr>
-      <w:noProof/>
-      <w:sz w:val="20"/>
-    </w:rPr>
-  </w:style>
-  <w:style w:type="paragraph" w:customStyle="1" w:styleId="By-laws">
-    <w:name w:val="By-laws"/>
-    <w:basedOn w:val="Normal"/>
-    <w:next w:val="Normal"/>
-    <w:rPr>
-      <w:lang w:val="en-CA"/>
-    </w:rPr>
-  </w:style>
-  <w:style w:type="character" w:styleId="Hyperlink">
-    <w:name w:val="Hyperlink"/>
-    <w:rsid w:val="00B92E9B"/>
-    <w:rPr>
-      <w:color w:val="0000FF"/>
-      <w:u w:val="single"/>
-    </w:rPr>
-  </w:style>
-  <w:style w:type="paragraph" w:styleId="BalloonText">
-    <w:name w:val="Balloon Text"/>
-    <w:basedOn w:val="Normal"/>
-    <w:link w:val="BalloonTextChar"/>
-    <w:rsid w:val="009D5CF5"/>
-    <w:rPr>
-      <w:rFonts w:ascii="Tahoma" w:hAnsi="Tahoma" w:cs="Tahoma"/>
-      <w:sz w:val="16"/>
-      <w:szCs w:val="16"/>
-    </w:rPr>
-  </w:style>
-  <w:style w:type="character" w:customStyle="1" w:styleId="BalloonTextChar">
-    <w:name w:val="Balloon Text Char"/>
-    <w:link w:val="BalloonText"/>
-    <w:rsid w:val="009D5CF5"/>
-    <w:rPr>
-      <w:rFonts w:ascii="Tahoma" w:hAnsi="Tahoma" w:cs="Tahoma"/>
-      <w:sz w:val="16"/>
-      <w:szCs w:val="16"/>
-      <w:lang w:val="en-US" w:eastAsia="en-US"/>
-    </w:rPr>
-  </w:style>
-  <w:style w:type="table" w:styleId="TableGrid">
-    <w:name w:val="Table Grid"/>
-    <w:basedOn w:val="TableNormal"/>
-    <w:rsid w:val="00D92187"/>
-    <w:tblPr>
-      <w:tblInd w:w="0" w:type="dxa"/>
-      <w:tblBorders>
-        <w:top w:val="single" w:sz="4" w:space="0" w:color="auto"/>
-        <w:left w:val="single" w:sz="4" w:space="0" w:color="auto"/>
-        <w:bottom w:val="single" w:sz="4" w:space="0" w:color="auto"/>
-        <w:right w:val="single" w:sz="4" w:space="0" w:color="auto"/>
-        <w:insideH w:val="single" w:sz="4" w:space="0" w:color="auto"/>
-        <w:insideV w:val="single" w:sz="4" w:space="0" w:color="auto"/>
-      </w:tblBorders>
-      <w:tblCellMar>
-        <w:top w:w="0" w:type="dxa"/>
-        <w:left w:w="108" w:type="dxa"/>
-        <w:bottom w:w="0" w:type="dxa"/>
-        <w:right w:w="108" w:type="dxa"/>
-      </w:tblCellMar>
-    </w:tblPr>
-  </w:style>
-  <w:style w:type="paragraph" w:styleId="ListParagraph">
-    <w:name w:val="List Paragraph"/>
-    <w:basedOn w:val="Normal"/>
-    <w:uiPriority w:val="34"/>
-    <w:qFormat/>
-    <w:rsid w:val="00A75636"/>
-    <w:pPr>
-      <w:widowControl w:val="0"/>
-      <w:ind w:left="720"/>
-    </w:pPr>
-    <w:rPr>
-      <w:rFonts w:ascii="Courier" w:hAnsi="Courier"/>
-      <w:snapToGrid w:val="0"/>
-    </w:rPr>
-  </w:style>
-</w:styles>
-</file>
-
-<file path=word/stylesWithEffects.xml><?xml version="1.0" encoding="utf-8"?>
-<w:styles xmlns:wpc="http://schemas.microsoft.com/office/word/2010/wordprocessingCanvas" xmlns:mc="http://schemas.openxmlformats.org/markup-compatibility/2006" xmlns:o="urn:schemas-microsoft-com:office:office" xmlns:r="http://schemas.openxmlformats.org/officeDocument/2006/relationships" xmlns:m="http://schemas.openxmlformats.org/officeDocument/2006/math" xmlns:v="urn:schemas-microsoft-com:vml" xmlns:wp14="http://schemas.microsoft.com/office/word/2010/wordprocessingDrawing" xmlns:wp="http://schemas.openxmlformats.org/drawingml/2006/wordprocessingDrawing" xmlns:w10="urn:schemas-microsoft-com:office:word" xmlns:w="http://schemas.openxmlformats.org/wordprocessingml/2006/main" xmlns:w14="http://schemas.microsoft.com/office/word/2010/wordml" xmlns:wpg="http://schemas.microsoft.com/office/word/2010/wordprocessingGroup" xmlns:wpi="http://schemas.microsoft.com/office/word/2010/wordprocessingInk" xmlns:wne="http://schemas.microsoft.com/office/word/2006/wordml" xmlns:wps="http://schemas.microsoft.com/office/word/2010/wordprocessingShape" mc:Ignorable="w14 wp14">
-  <w:docDefaults>
-    <w:rPrDefault>
-      <w:rPr>
-        <w:rFonts w:ascii="Times New Roman" w:eastAsia="Times New Roman" w:hAnsi="Times New Roman" w:cs="Times New Roman"/>
-        <w:lang w:val="en-US" w:eastAsia="en-US" w:bidi="ar-SA"/>
-      </w:rPr>
-    </w:rPrDefault>
-    <w:pPrDefault/>
-  </w:docDefaults>
-  <w:latentStyles w:defLockedState="0" w:defUIPriority="0" w:defSemiHidden="0" w:defUnhideWhenUsed="0" w:defQFormat="0" w:count="267">
-    <w:lsdException w:name="Normal" w:qFormat="1"/>
-    <w:lsdException w:name="heading 1" w:qFormat="1"/>
-    <w:lsdException w:name="heading 2" w:qFormat="1"/>
-    <w:lsdException w:name="heading 3" w:semiHidden="1" w:unhideWhenUsed="1" w:qFormat="1"/>
-    <w:lsdException w:name="heading 4" w:semiHidden="1" w:unhideWhenUsed="1" w:qFormat="1"/>
-    <w:lsdException w:name="heading 5" w:semiHidden="1" w:unhideWhenUsed="1" w:qFormat="1"/>
-    <w:lsdException w:name="heading 6" w:semiHidden="1" w:unhideWhenUsed="1" w:qFormat="1"/>
-    <w:lsdException w:name="heading 7" w:semiHidden="1" w:unhideWhenUsed="1" w:qFormat="1"/>
-    <w:lsdException w:name="heading 8" w:semiHidden="1" w:unhideWhenUsed="1" w:qFormat="1"/>
-    <w:lsdException w:name="heading 9" w:semiHidden="1" w:unhideWhenUsed="1" w:qFormat="1"/>
-    <w:lsdException w:name="caption" w:semiHidden="1" w:unhideWhenUsed="1" w:qFormat="1"/>
-    <w:lsdException w:name="Title" w:qFormat="1"/>
-    <w:lsdException w:name="Subtitle" w:qFormat="1"/>
-    <w:lsdException w:name="Strong" w:qFormat="1"/>
-    <w:lsdException w:name="Emphasis" w:qFormat="1"/>
-    <w:lsdException w:name="Normal Table" w:semiHidden="1" w:unhideWhenUsed="1"/>
-    <w:lsdException w:name="Table Simple 1" w:semiHidden="1" w:unhideWhenUsed="1"/>
-    <w:lsdException w:name="Table Simple 2" w:semiHidden="1" w:unhideWhenUsed="1"/>
-    <w:lsdException w:name="Table Simple 3" w:semiHidden="1" w:unhideWhenUsed="1"/>
-    <w:lsdException w:name="Table Classic 1" w:semiHidden="1" w:unhideWhenUsed="1"/>
-    <w:lsdException w:name="Table Classic 2" w:semiHidden="1" w:unhideWhenUsed="1"/>
-    <w:lsdException w:name="Table Classic 3" w:semiHidden="1" w:unhideWhenUsed="1"/>
-    <w:lsdException w:name="Table Classic 4" w:semiHidden="1" w:unhideWhenUsed="1"/>
-    <w:lsdException w:name="Table Colorful 1" w:semiHidden="1" w:unhideWhenUsed="1"/>
-    <w:lsdException w:name="Table Colorful 2" w:semiHidden="1" w:unhideWhenUsed="1"/>
-    <w:lsdException w:name="Table Colorful 3" w:semiHidden="1" w:unhideWhenUsed="1"/>
-    <w:lsdException w:name="Table Columns 1" w:semiHidden="1" w:unhideWhenUsed="1"/>
-    <w:lsdException w:name="Table Columns 2" w:semiHidden="1" w:unhideWhenUsed="1"/>
-    <w:lsdException w:name="Table Columns 3" w:semiHidden="1" w:unhideWhenUsed="1"/>
-    <w:lsdException w:name="Table Columns 4" w:semiHidden="1" w:unhideWhenUsed="1"/>
-    <w:lsdException w:name="Table Columns 5" w:semiHidden="1" w:unhideWhenUsed="1"/>
-    <w:lsdException w:name="Table Grid 1" w:semiHidden="1" w:unhideWhenUsed="1"/>
-    <w:lsdException w:name="Table Grid 2" w:semiHidden="1" w:unhideWhenUsed="1"/>
-    <w:lsdException w:name="Table Grid 3" w:semiHidden="1" w:unhideWhenUsed="1"/>
-    <w:lsdException w:name="Table Grid 4" w:semiHidden="1" w:unhideWhenUsed="1"/>
-    <w:lsdException w:name="Table Grid 5" w:semiHidden="1" w:unhideWhenUsed="1"/>
-    <w:lsdException w:name="Table Grid 6" w:semiHidden="1" w:unhideWhenUsed="1"/>
-    <w:lsdException w:name="Table Grid 7" w:semiHidden="1" w:unhideWhenUsed="1"/>
-    <w:lsdException w:name="Table Grid 8" w:semiHidden="1" w:unhideWhenUsed="1"/>
-    <w:lsdException w:name="Table List 1" w:semiHidden="1" w:unhideWhenUsed="1"/>
-    <w:lsdException w:name="Table List 2" w:semiHidden="1" w:unhideWhenUsed="1"/>
-    <w:lsdException w:name="Table List 3" w:semiHidden="1" w:unhideWhenUsed="1"/>
-    <w:lsdException w:name="Table List 4" w:semiHidden="1" w:unhideWhenUsed="1"/>
-    <w:lsdException w:name="Table List 5" w:semiHidden="1" w:unhideWhenUsed="1"/>
-    <w:lsdException w:name="Table List 6" w:semiHidden="1" w:unhideWhenUsed="1"/>
-    <w:lsdException w:name="Table List 7" w:semiHidden="1" w:unhideWhenUsed="1"/>
-    <w:lsdException w:name="Table List 8" w:semiHidden="1" w:unhideWhenUsed="1"/>
-    <w:lsdException w:name="Table 3D effects 1" w:semiHidden="1" w:unhideWhenUsed="1"/>
-    <w:lsdException w:name="Table 3D effects 2" w:semiHidden="1" w:unhideWhenUsed="1"/>
-    <w:lsdException w:name="Table 3D effects 3" w:semiHidden="1" w:unhideWhenUsed="1"/>
-    <w:lsdException w:name="Table Contemporary" w:semiHidden="1" w:unhideWhenUsed="1"/>
-    <w:lsdException w:name="Table Elegant" w:semiHidden="1" w:unhideWhenUsed="1"/>
-    <w:lsdException w:name="Table Professional" w:semiHidden="1" w:unhideWhenUsed="1"/>
-    <w:lsdException w:name="Table Subtle 1" w:semiHidden="1" w:unhideWhenUsed="1"/>
-    <w:lsdException w:name="Table Subtle 2" w:semiHidden="1" w:unhideWhenUsed="1"/>
-    <w:lsdException w:name="Table Web 1" w:semiHidden="1" w:unhideWhenUsed="1"/>
-    <w:lsdException w:name="Table Web 2" w:semiHidden="1" w:unhideWhenUsed="1"/>
-    <w:lsdException w:name="Table Web 3" w:semiHidden="1" w:unhideWhenUsed="1"/>
-    <w:lsdException w:name="Table Theme" w:semiHidden="1" w:unhideWhenUsed="1"/>
-    <w:lsdException w:name="Placeholder Text" w:uiPriority="67"/>
-    <w:lsdException w:name="No Spacing" w:uiPriority="68"/>
-    <w:lsdException w:name="Light Shading" w:uiPriority="69"/>
-    <w:lsdException w:name="Light List" w:uiPriority="70"/>
-    <w:lsdException w:name="Light Grid" w:uiPriority="71"/>
-    <w:lsdException w:name="Medium Shading 1" w:uiPriority="72"/>
-    <w:lsdException w:name="Medium Shading 2" w:uiPriority="73"/>
-    <w:lsdException w:name="Medium List 1" w:uiPriority="60"/>
-    <w:lsdException w:name="Medium List 2" w:uiPriority="61"/>
-    <w:lsdException w:name="Medium Grid 1" w:uiPriority="62"/>
-    <w:lsdException w:name="Medium Grid 2" w:uiPriority="63"/>
-    <w:lsdException w:name="Medium Grid 3" w:uiPriority="64"/>
-    <w:lsdException w:name="Dark List" w:uiPriority="65"/>
-    <w:lsdException w:name="Colorful Shading" w:uiPriority="99"/>
-    <w:lsdException w:name="Colorful List" w:uiPriority="34" w:qFormat="1"/>
-    <w:lsdException w:name="Colorful Grid" w:uiPriority="29" w:qFormat="1"/>
-    <w:lsdException w:name="Light Shading Accent 1" w:uiPriority="30" w:qFormat="1"/>
-    <w:lsdException w:name="Light List Accent 1" w:uiPriority="66"/>
-    <w:lsdException w:name="Light Grid Accent 1" w:uiPriority="67"/>
-    <w:lsdException w:name="Medium Shading 1 Accent 1" w:uiPriority="68"/>
-    <w:lsdException w:name="Medium Shading 2 Accent 1" w:uiPriority="69"/>
-    <w:lsdException w:name="Medium List 1 Accent 1" w:uiPriority="70"/>
-    <w:lsdException w:name="Revision" w:uiPriority="71"/>
-    <w:lsdException w:name="List Paragraph" w:uiPriority="34" w:qFormat="1"/>
-    <w:lsdException w:name="Quote" w:uiPriority="73"/>
-    <w:lsdException w:name="Intense Quote" w:uiPriority="60"/>
-    <w:lsdException w:name="Medium List 2 Accent 1" w:uiPriority="61"/>
-    <w:lsdException w:name="Medium Grid 1 Accent 1" w:uiPriority="62"/>
-    <w:lsdException w:name="Medium Grid 2 Accent 1" w:uiPriority="63"/>
-    <w:lsdException w:name="Medium Grid 3 Accent 1" w:uiPriority="64"/>
-    <w:lsdException w:name="Dark List Accent 1" w:uiPriority="65"/>
-    <w:lsdException w:name="Colorful Shading Accent 1" w:uiPriority="66"/>
-    <w:lsdException w:name="Colorful List Accent 1" w:uiPriority="67"/>
-    <w:lsdException w:name="Colorful Grid Accent 1" w:uiPriority="68"/>
-    <w:lsdException w:name="Light Shading Accent 2" w:uiPriority="69"/>
-    <w:lsdException w:name="Light List Accent 2" w:uiPriority="70"/>
-    <w:lsdException w:name="Light Grid Accent 2" w:uiPriority="71"/>
-    <w:lsdException w:name="Medium Shading 1 Accent 2" w:uiPriority="72"/>
-    <w:lsdException w:name="Medium Shading 2 Accent 2" w:uiPriority="73"/>
-    <w:lsdException w:name="Medium List 1 Accent 2" w:uiPriority="60"/>
-    <w:lsdException w:name="Medium List 2 Accent 2" w:uiPriority="61"/>
-    <w:lsdException w:name="Medium Grid 1 Accent 2" w:uiPriority="62"/>
-    <w:lsdException w:name="Medium Grid 2 Accent 2" w:uiPriority="63"/>
-    <w:lsdException w:name="Medium Grid 3 Accent 2" w:uiPriority="64"/>
-    <w:lsdException w:name="Dark List Accent 2" w:uiPriority="65"/>
-    <w:lsdException w:name="Colorful Shading Accent 2" w:uiPriority="66"/>
-    <w:lsdException w:name="Colorful List Accent 2" w:uiPriority="67"/>
-    <w:lsdException w:name="Colorful Grid Accent 2" w:uiPriority="68"/>
-    <w:lsdException w:name="Light Shading Accent 3" w:uiPriority="69"/>
-    <w:lsdException w:name="Light List Accent 3" w:uiPriority="70"/>
-    <w:lsdException w:name="Light Grid Accent 3" w:uiPriority="71"/>
-    <w:lsdException w:name="Medium Shading 1 Accent 3" w:uiPriority="72"/>
-    <w:lsdException w:name="Medium Shading 2 Accent 3" w:uiPriority="73"/>
-    <w:lsdException w:name="Medium List 1 Accent 3" w:uiPriority="60"/>
-    <w:lsdException w:name="Medium List 2 Accent 3" w:uiPriority="61"/>
-    <w:lsdException w:name="Medium Grid 1 Accent 3" w:uiPriority="62"/>
-    <w:lsdException w:name="Medium Grid 2 Accent 3" w:uiPriority="63"/>
-    <w:lsdException w:name="Medium Grid 3 Accent 3" w:uiPriority="64"/>
-    <w:lsdException w:name="Dark List Accent 3" w:uiPriority="65"/>
-    <w:lsdException w:name="Colorful Shading Accent 3" w:uiPriority="66"/>
-    <w:lsdException w:name="Colorful List Accent 3" w:uiPriority="67"/>
-    <w:lsdException w:name="Colorful Grid Accent 3" w:uiPriority="68"/>
-    <w:lsdException w:name="Light Shading Accent 4" w:uiPriority="69"/>
-    <w:lsdException w:name="Light List Accent 4" w:uiPriority="70"/>
-    <w:lsdException w:name="Light Grid Accent 4" w:uiPriority="71"/>
-    <w:lsdException w:name="Medium Shading 1 Accent 4" w:uiPriority="72"/>
-    <w:lsdException w:name="Medium Shading 2 Accent 4" w:uiPriority="73"/>
-    <w:lsdException w:name="Medium List 1 Accent 4" w:uiPriority="60"/>
-    <w:lsdException w:name="Medium List 2 Accent 4" w:uiPriority="61"/>
-    <w:lsdException w:name="Medium Grid 1 Accent 4" w:uiPriority="62"/>
-    <w:lsdException w:name="Medium Grid 2 Accent 4" w:uiPriority="63"/>
-    <w:lsdException w:name="Medium Grid 3 Accent 4" w:uiPriority="64"/>
-    <w:lsdException w:name="Dark List Accent 4" w:uiPriority="65"/>
-    <w:lsdException w:name="Colorful Shading Accent 4" w:uiPriority="66"/>
-    <w:lsdException w:name="Colorful List Accent 4" w:uiPriority="67"/>
-    <w:lsdException w:name="Colorful Grid Accent 4" w:uiPriority="68"/>
-    <w:lsdException w:name="Light Shading Accent 5" w:uiPriority="69"/>
-    <w:lsdException w:name="Light List Accent 5" w:uiPriority="70"/>
-    <w:lsdException w:name="Light Grid Accent 5" w:uiPriority="71"/>
-    <w:lsdException w:name="Medium Shading 1 Accent 5" w:uiPriority="72"/>
-    <w:lsdException w:name="Medium Shading 2 Accent 5" w:uiPriority="73"/>
-    <w:lsdException w:name="Medium List 1 Accent 5" w:uiPriority="60"/>
-    <w:lsdException w:name="Medium List 2 Accent 5" w:uiPriority="61"/>
-    <w:lsdException w:name="Medium Grid 1 Accent 5" w:uiPriority="62"/>
-    <w:lsdException w:name="Medium Grid 2 Accent 5" w:uiPriority="63"/>
-    <w:lsdException w:name="Medium Grid 3 Accent 5" w:uiPriority="64"/>
-    <w:lsdException w:name="Dark List Accent 5" w:uiPriority="65"/>
-    <w:lsdException w:name="Colorful Shading Accent 5" w:uiPriority="66"/>
-    <w:lsdException w:name="Colorful List Accent 5" w:uiPriority="67"/>
-    <w:lsdException w:name="Colorful Grid Accent 5" w:uiPriority="68"/>
-    <w:lsdException w:name="Light Shading Accent 6" w:uiPriority="69"/>
-    <w:lsdException w:name="Light List Accent 6" w:uiPriority="70"/>
-    <w:lsdException w:name="Light Grid Accent 6" w:uiPriority="71"/>
-    <w:lsdException w:name="Medium Shading 1 Accent 6" w:uiPriority="72"/>
-    <w:lsdException w:name="Medium Shading 2 Accent 6" w:uiPriority="73"/>
-    <w:lsdException w:name="Medium List 1 Accent 6" w:uiPriority="19" w:qFormat="1"/>
-    <w:lsdException w:name="Medium List 2 Accent 6" w:uiPriority="21" w:qFormat="1"/>
-    <w:lsdException w:name="Medium Grid 1 Accent 6" w:uiPriority="31" w:qFormat="1"/>
-    <w:lsdException w:name="Medium Grid 2 Accent 6" w:uiPriority="32" w:qFormat="1"/>
-    <w:lsdException w:name="Medium Grid 3 Accent 6" w:uiPriority="33" w:qFormat="1"/>
-    <w:lsdException w:name="Dark List Accent 6" w:uiPriority="37"/>
-    <w:lsdException w:name="Colorful Shading Accent 6" w:uiPriority="39" w:qFormat="1"/>
-    <w:lsdException w:name="Colorful List Accent 6" w:uiPriority="72"/>
-    <w:lsdException w:name="Colorful Grid Accent 6" w:uiPriority="73"/>
-    <w:lsdException w:name="Subtle Emphasis" w:uiPriority="19" w:qFormat="1"/>
-    <w:lsdException w:name="Intense Emphasis" w:uiPriority="21" w:qFormat="1"/>
-    <w:lsdException w:name="Subtle Reference" w:uiPriority="31" w:qFormat="1"/>
-    <w:lsdException w:name="Intense Reference" w:uiPriority="32" w:qFormat="1"/>
-    <w:lsdException w:name="Book Title" w:uiPriority="33" w:qFormat="1"/>
-    <w:lsdException w:name="Bibliography" w:semiHidden="1" w:uiPriority="37" w:unhideWhenUsed="1"/>
-    <w:lsdException w:name="TOC Heading" w:semiHidden="1" w:uiPriority="39" w:unhideWhenUsed="1" w:qFormat="1"/>
+    <w:lsdException w:name="Plain Table 1" w:uiPriority="41"/>
+    <w:lsdException w:name="Plain Table 2" w:uiPriority="42"/>
+    <w:lsdException w:name="Plain Table 3" w:uiPriority="43"/>
+    <w:lsdException w:name="Plain Table 4" w:uiPriority="44"/>
+    <w:lsdException w:name="Plain Table 5" w:uiPriority="45"/>
+    <w:lsdException w:name="Grid Table Light" w:uiPriority="40"/>
+    <w:lsdException w:name="Grid Table 1 Light" w:uiPriority="46"/>
+    <w:lsdException w:name="Grid Table 2" w:uiPriority="47"/>
+    <w:lsdException w:name="Grid Table 3" w:uiPriority="48"/>
+    <w:lsdException w:name="Grid Table 4" w:uiPriority="49"/>
+    <w:lsdException w:name="Grid Table 5 Dark" w:uiPriority="50"/>
+    <w:lsdException w:name="Grid Table 6 Colorful" w:uiPriority="51"/>
+    <w:lsdException w:name="Grid Table 7 Colorful" w:uiPriority="52"/>
+    <w:lsdException w:name="Grid Table 1 Light Accent 1" w:uiPriority="46"/>
+    <w:lsdException w:name="Grid Table 2 Accent 1" w:uiPriority="47"/>
+    <w:lsdException w:name="Grid Table 3 Accent 1" w:uiPriority="48"/>
+    <w:lsdException w:name="Grid Table 4 Accent 1" w:uiPriority="49"/>
+    <w:lsdException w:name="Grid Table 5 Dark Accent 1" w:uiPriority="50"/>
+    <w:lsdException w:name="Grid Table 6 Colorful Accent 1" w:uiPriority="51"/>
+    <w:lsdException w:name="Grid Table 7 Colorful Accent 1" w:uiPriority="52"/>
+    <w:lsdException w:name="Grid Table 1 Light Accent 2" w:uiPriority="46"/>
+    <w:lsdException w:name="Grid Table 2 Accent 2" w:uiPriority="47"/>
+    <w:lsdException w:name="Grid Table 3 Accent 2" w:uiPriority="48"/>
+    <w:lsdException w:name="Grid Table 4 Accent 2" w:uiPriority="49"/>
+    <w:lsdException w:name="Grid Table 5 Dark Accent 2" w:uiPriority="50"/>
+    <w:lsdException w:name="Grid Table 6 Colorful Accent 2" w:uiPriority="51"/>
+    <w:lsdException w:name="Grid Table 7 Colorful Accent 2" w:uiPriority="52"/>
+    <w:lsdException w:name="Grid Table 1 Light Accent 3" w:uiPriority="46"/>
+    <w:lsdException w:name="Grid Table 2 Accent 3" w:uiPriority="47"/>
+    <w:lsdException w:name="Grid Table 3 Accent 3" w:uiPriority="48"/>
+    <w:lsdException w:name="Grid Table 4 Accent 3" w:uiPriority="49"/>
+    <w:lsdException w:name="Grid Table 5 Dark Accent 3" w:uiPriority="50"/>
+    <w:lsdException w:name="Grid Table 6 Colorful Accent 3" w:uiPriority="51"/>
+    <w:lsdException w:name="Grid Table 7 Colorful Accent 3" w:uiPriority="52"/>
+    <w:lsdException w:name="Grid Table 1 Light Accent 4" w:uiPriority="46"/>
+    <w:lsdException w:name="Grid Table 2 Accent 4" w:uiPriority="47"/>
+    <w:lsdException w:name="Grid Table 3 Accent 4" w:uiPriority="48"/>
+    <w:lsdException w:name="Grid Table 4 Accent 4" w:uiPriority="49"/>
+    <w:lsdException w:name="Grid Table 5 Dark Accent 4" w:uiPriority="50"/>
+    <w:lsdException w:name="Grid Table 6 Colorful Accent 4" w:uiPriority="51"/>
+    <w:lsdException w:name="Grid Table 7 Colorful Accent 4" w:uiPriority="52"/>
+    <w:lsdException w:name="Grid Table 1 Light Accent 5" w:uiPriority="46"/>
+    <w:lsdException w:name="Grid Table 2 Accent 5" w:uiPriority="47"/>
+    <w:lsdException w:name="Grid Table 3 Accent 5" w:uiPriority="48"/>
+    <w:lsdException w:name="Grid Table 4 Accent 5" w:uiPriority="49"/>
+    <w:lsdException w:name="Grid Table 5 Dark Accent 5" w:uiPriority="50"/>
+    <w:lsdException w:name="Grid Table 6 Colorful Accent 5" w:uiPriority="51"/>
+    <w:lsdException w:name="Grid Table 7 Colorful Accent 5" w:uiPriority="52"/>
+    <w:lsdException w:name="Grid Table 1 Light Accent 6" w:uiPriority="46"/>
+    <w:lsdException w:name="Grid Table 2 Accent 6" w:uiPriority="47"/>
+    <w:lsdException w:name="Grid Table 3 Accent 6" w:uiPriority="48"/>
+    <w:lsdException w:name="Grid Table 4 Accent 6" w:uiPriority="49"/>
+    <w:lsdException w:name="Grid Table 5 Dark Accent 6" w:uiPriority="50"/>
+    <w:lsdException w:name="Grid Table 6 Colorful Accent 6" w:uiPriority="51"/>
+    <w:lsdException w:name="Grid Table 7 Colorful Accent 6" w:uiPriority="52"/>
+    <w:lsdException w:name="List Table 1 Light" w:uiPriority="46"/>
+    <w:lsdException w:name="List Table 2" w:uiPriority="47"/>
+    <w:lsdException w:name="List Table 3" w:uiPriority="48"/>
+    <w:lsdException w:name="List Table 4" w:uiPriority="49"/>
+    <w:lsdException w:name="List Table 5 Dark" w:uiPriority="50"/>
+    <w:lsdException w:name="List Table 6 Colorful" w:uiPriority="51"/>
+    <w:lsdException w:name="List Table 7 Colorful" w:uiPriority="52"/>
+    <w:lsdException w:name="List Table 1 Light Accent 1" w:uiPriority="46"/>
+    <w:lsdException w:name="List Table 2 Accent 1" w:uiPriority="47"/>
+    <w:lsdException w:name="List Table 3 Accent 1" w:uiPriority="48"/>
+    <w:lsdException w:name="List Table 4 Accent 1" w:uiPriority="49"/>
+    <w:lsdException w:name="List Table 5 Dark Accent 1" w:uiPriority="50"/>
+    <w:lsdException w:name="List Table 6 Colorful Accent 1" w:uiPriority="51"/>
+    <w:lsdException w:name="List Table 7 Colorful Accent 1" w:uiPriority="52"/>
+    <w:lsdException w:name="List Table 1 Light Accent 2" w:uiPriority="46"/>
+    <w:lsdException w:name="List Table 2 Accent 2" w:uiPriority="47"/>
+    <w:lsdException w:name="List Table 3 Accent 2" w:uiPriority="48"/>
+    <w:lsdException w:name="List Table 4 Accent 2" w:uiPriority="49"/>
+    <w:lsdException w:name="List Table 5 Dark Accent 2" w:uiPriority="50"/>
+    <w:lsdException w:name="List Table 6 Colorful Accent 2" w:uiPriority="51"/>
+    <w:lsdException w:name="List Table 7 Colorful Accent 2" w:uiPriority="52"/>
+    <w:lsdException w:name="List Table 1 Light Accent 3" w:uiPriority="46"/>
+    <w:lsdException w:name="List Table 2 Accent 3" w:uiPriority="47"/>
+    <w:lsdException w:name="List Table 3 Accent 3" w:uiPriority="48"/>
+    <w:lsdException w:name="List Table 4 Accent 3" w:uiPriority="49"/>
+    <w:lsdException w:name="List Table 5 Dark Accent 3" w:uiPriority="50"/>
+    <w:lsdException w:name="List Table 6 Colorful Accent 3" w:uiPriority="51"/>
+    <w:lsdException w:name="List Table 7 Colorful Accent 3" w:uiPriority="52"/>
+    <w:lsdException w:name="List Table 1 Light Accent 4" w:uiPriority="46"/>
+    <w:lsdException w:name="List Table 2 Accent 4" w:uiPriority="47"/>
+    <w:lsdException w:name="List Table 3 Accent 4" w:uiPriority="48"/>
+    <w:lsdException w:name="List Table 4 Accent 4" w:uiPriority="49"/>
+    <w:lsdException w:name="List Table 5 Dark Accent 4" w:uiPriority="50"/>
+    <w:lsdException w:name="List Table 6 Colorful Accent 4" w:uiPriority="51"/>
+    <w:lsdException w:name="List Table 7 Colorful Accent 4" w:uiPriority="52"/>
+    <w:lsdException w:name="List Table 1 Light Accent 5" w:uiPriority="46"/>
+    <w:lsdException w:name="List Table 2 Accent 5" w:uiPriority="47"/>
+    <w:lsdException w:name="List Table 3 Accent 5" w:uiPriority="48"/>
+    <w:lsdException w:name="List Table 4 Accent 5" w:uiPriority="49"/>
+    <w:lsdException w:name="List Table 5 Dark Accent 5" w:uiPriority="50"/>
+    <w:lsdException w:name="List Table 6 Colorful Accent 5" w:uiPriority="51"/>
+    <w:lsdException w:name="List Table 7 Colorful Accent 5" w:uiPriority="52"/>
+    <w:lsdException w:name="List Table 1 Light Accent 6" w:uiPriority="46"/>
+    <w:lsdException w:name="List Table 2 Accent 6" w:uiPriority="47"/>
+    <w:lsdException w:name="List Table 3 Accent 6" w:uiPriority="48"/>
+    <w:lsdException w:name="List Table 4 Accent 6" w:uiPriority="49"/>
+    <w:lsdException w:name="List Table 5 Dark Accent 6" w:uiPriority="50"/>
+    <w:lsdException w:name="List Table 6 Colorful Accent 6" w:uiPriority="51"/>
+    <w:lsdException w:name="List Table 7 Colorful Accent 6" w:uiPriority="52"/>
+    <w:lsdException w:name="Mention" w:semiHidden="1" w:uiPriority="99" w:unhideWhenUsed="1"/>
+    <w:lsdException w:name="Smart Hyperlink" w:semiHidden="1" w:uiPriority="99" w:unhideWhenUsed="1"/>
   </w:latentStyles>
   <w:style w:type="paragraph" w:default="1" w:styleId="Normal">
     <w:name w:val="Normal"/>
@@ -16916,7 +16318,7 @@
   <a:extraClrSchemeLst/>
   <a:extLst>
     <a:ext uri="{05A4C25C-085E-4340-85A3-A5531E510DB2}">
-      <thm15:themeFamily xmlns="" xmlns:thm15="http://schemas.microsoft.com/office/thememl/2012/main" name="Office Theme" id="{62F939B6-93AF-4DB8-9C6B-D6C7DFDC589F}" vid="{4A3C46E8-61CC-4603-A589-7422A47A8E4A}"/>
+      <thm15:themeFamily xmlns:thm15="http://schemas.microsoft.com/office/thememl/2012/main" name="Office Theme" id="{62F939B6-93AF-4DB8-9C6B-D6C7DFDC589F}" vid="{4A3C46E8-61CC-4603-A589-7422A47A8E4A}"/>
     </a:ext>
   </a:extLst>
 </a:theme>
@@ -16927,7 +16329,7 @@
 </file>
 
 <file path=customXml/itemProps1.xml><?xml version="1.0" encoding="utf-8"?>
-<ds:datastoreItem xmlns:ds="http://schemas.openxmlformats.org/officeDocument/2006/customXml" ds:itemID="{DA6ED668-996A-460C-B8F8-5436917D7E43}">
+<ds:datastoreItem xmlns:ds="http://schemas.openxmlformats.org/officeDocument/2006/customXml" ds:itemID="{33781623-7319-4645-A425-09686C11032B}">
   <ds:schemaRefs>
     <ds:schemaRef ds:uri="http://schemas.openxmlformats.org/officeDocument/2006/bibliography"/>
   </ds:schemaRefs>

</xml_diff>